<commit_message>
CSTSTAPI-39: Adds version.html and updates Software Release Notes
</commit_message>
<xml_diff>
--- a/doc/Cross Support Transfer Service API - Software Release Note.docx
+++ b/doc/Cross Support Transfer Service API - Software Release Note.docx
@@ -2204,8 +2204,6 @@
         </w:rPr>
         <w:t xml:space="preserve"> Note is structured as follows:</w:t>
       </w:r>
-      <w:bookmarkStart w:id="4" w:name="_GoBack"/>
-      <w:bookmarkEnd w:id="4"/>
     </w:p>
     <w:p>
       <w:pPr>
@@ -2577,8 +2575,8 @@
           <w:lang w:val="en-GB"/>
         </w:rPr>
       </w:pPr>
-      <w:bookmarkStart w:id="5" w:name="_Ref9002936"/>
-      <w:bookmarkStart w:id="6" w:name="_Toc9014935"/>
+      <w:bookmarkStart w:id="4" w:name="_Ref9002936"/>
+      <w:bookmarkStart w:id="5" w:name="_Toc9014935"/>
       <w:r>
         <w:rPr>
           <w:lang w:val="en-GB"/>
@@ -2586,8 +2584,8 @@
         <w:lastRenderedPageBreak/>
         <w:t>Applicable and reference Documents</w:t>
       </w:r>
+      <w:bookmarkEnd w:id="4"/>
       <w:bookmarkEnd w:id="5"/>
-      <w:bookmarkEnd w:id="6"/>
     </w:p>
     <w:p>
       <w:pPr>
@@ -2596,14 +2594,14 @@
           <w:lang w:val="en-GB"/>
         </w:rPr>
       </w:pPr>
-      <w:bookmarkStart w:id="7" w:name="_Toc9014936"/>
+      <w:bookmarkStart w:id="6" w:name="_Toc9014936"/>
       <w:r>
         <w:rPr>
           <w:lang w:val="en-GB"/>
         </w:rPr>
         <w:t>Applicable Documents</w:t>
       </w:r>
-      <w:bookmarkEnd w:id="7"/>
+      <w:bookmarkEnd w:id="6"/>
     </w:p>
     <w:p>
       <w:pPr>
@@ -2712,10 +2710,10 @@
                 <w:rFonts w:ascii="Georgia" w:hAnsi="Georgia"/>
               </w:rPr>
             </w:pPr>
-            <w:bookmarkStart w:id="8" w:name="_Ref9002268"/>
+            <w:bookmarkStart w:id="7" w:name="_Ref9002268"/>
           </w:p>
         </w:tc>
-        <w:bookmarkEnd w:id="8"/>
+        <w:bookmarkEnd w:id="7"/>
         <w:tc>
           <w:tcPr>
             <w:tcW w:w="5245" w:type="dxa"/>
@@ -2794,11 +2792,11 @@
       <w:pPr>
         <w:pStyle w:val="Heading2"/>
       </w:pPr>
-      <w:bookmarkStart w:id="9" w:name="_Toc9014937"/>
+      <w:bookmarkStart w:id="8" w:name="_Toc9014937"/>
       <w:r>
         <w:t>Reference Documents</w:t>
       </w:r>
-      <w:bookmarkEnd w:id="9"/>
+      <w:bookmarkEnd w:id="8"/>
     </w:p>
     <w:p/>
     <w:tbl>
@@ -2910,10 +2908,10 @@
                 <w:rFonts w:ascii="Georgia" w:hAnsi="Georgia"/>
               </w:rPr>
             </w:pPr>
-            <w:bookmarkStart w:id="10" w:name="_Ref9002295"/>
+            <w:bookmarkStart w:id="9" w:name="_Ref9002295"/>
           </w:p>
         </w:tc>
-        <w:bookmarkEnd w:id="10"/>
+        <w:bookmarkEnd w:id="9"/>
         <w:tc>
           <w:tcPr>
             <w:tcW w:w="5200" w:type="dxa"/>
@@ -3001,10 +2999,10 @@
                 <w:rFonts w:ascii="Georgia" w:hAnsi="Georgia"/>
               </w:rPr>
             </w:pPr>
-            <w:bookmarkStart w:id="11" w:name="_Ref9010802"/>
+            <w:bookmarkStart w:id="10" w:name="_Ref9010802"/>
           </w:p>
         </w:tc>
-        <w:bookmarkEnd w:id="11"/>
+        <w:bookmarkEnd w:id="10"/>
         <w:tc>
           <w:tcPr>
             <w:tcW w:w="5200" w:type="dxa"/>
@@ -3070,26 +3068,26 @@
       <w:pPr>
         <w:pStyle w:val="Heading1"/>
       </w:pPr>
-      <w:bookmarkStart w:id="12" w:name="_Ref9003047"/>
-      <w:bookmarkStart w:id="13" w:name="_Toc9014938"/>
+      <w:bookmarkStart w:id="11" w:name="_Ref9003047"/>
+      <w:bookmarkStart w:id="12" w:name="_Toc9014938"/>
       <w:r>
         <w:lastRenderedPageBreak/>
         <w:t>Software Release Description</w:t>
       </w:r>
+      <w:bookmarkEnd w:id="11"/>
       <w:bookmarkEnd w:id="12"/>
+    </w:p>
+    <w:p>
+      <w:pPr>
+        <w:pStyle w:val="Heading2"/>
+      </w:pPr>
+      <w:bookmarkStart w:id="13" w:name="_Toc9014939"/>
+      <w:r>
+        <w:t>List of Delivered Media</w:t>
+      </w:r>
       <w:bookmarkEnd w:id="13"/>
     </w:p>
     <w:p>
-      <w:pPr>
-        <w:pStyle w:val="Heading2"/>
-      </w:pPr>
-      <w:bookmarkStart w:id="14" w:name="_Toc9014939"/>
-      <w:r>
-        <w:t>List of Delivered Media</w:t>
-      </w:r>
-      <w:bookmarkEnd w:id="14"/>
-    </w:p>
-    <w:p>
       <w:r>
         <w:t>This release of the CSTS</w:t>
       </w:r>
@@ -3105,16 +3103,16 @@
       <w:r>
         <w:t xml:space="preserve"> </w:t>
       </w:r>
-      <w:r>
-        <w:t xml:space="preserve">SDE </w:t>
-      </w:r>
       <w:proofErr w:type="spellStart"/>
       <w:r>
-        <w:t>Git</w:t>
+        <w:t>GitLab</w:t>
       </w:r>
       <w:proofErr w:type="spellEnd"/>
       <w:r>
-        <w:t xml:space="preserve"> repository</w:t>
+        <w:t xml:space="preserve"> </w:t>
+      </w:r>
+      <w:r>
+        <w:t>repository</w:t>
       </w:r>
       <w:r>
         <w:t xml:space="preserve"> at </w:t>
@@ -3124,22 +3122,22 @@
           <w:rPr>
             <w:rStyle w:val="Hyperlink"/>
           </w:rPr>
-          <w:t>https://sdereps.esa.int/gerrit/CSTSAPI</w:t>
+          <w:t>https://gitlab.esa.int/ccsds-protocols/CSTSAPI</w:t>
         </w:r>
       </w:hyperlink>
       <w:r>
-        <w:t>.</w:t>
+        <w:t xml:space="preserve"> .</w:t>
       </w:r>
     </w:p>
     <w:p>
       <w:pPr>
         <w:pStyle w:val="Heading2"/>
       </w:pPr>
-      <w:bookmarkStart w:id="15" w:name="_Toc9014940"/>
+      <w:bookmarkStart w:id="14" w:name="_Toc9014940"/>
       <w:r>
         <w:t>Software Changes</w:t>
       </w:r>
-      <w:bookmarkEnd w:id="15"/>
+      <w:bookmarkEnd w:id="14"/>
     </w:p>
     <w:p>
       <w:pPr>
@@ -3147,6 +3145,35 @@
           <w:lang w:val="en-GB"/>
         </w:rPr>
       </w:pPr>
+      <w:r>
+        <w:rPr>
+          <w:lang w:val="en-GB"/>
+        </w:rPr>
+        <w:t xml:space="preserve">Details about the software changes can be found in the </w:t>
+      </w:r>
+      <w:hyperlink r:id="rId20" w:history="1">
+        <w:proofErr w:type="spellStart"/>
+        <w:r>
+          <w:rPr>
+            <w:rStyle w:val="Hyperlink"/>
+            <w:lang w:val="en-GB"/>
+          </w:rPr>
+          <w:t>version.hmtl</w:t>
+        </w:r>
+        <w:proofErr w:type="spellEnd"/>
+      </w:hyperlink>
+      <w:r>
+        <w:rPr>
+          <w:lang w:val="en-GB"/>
+        </w:rPr>
+        <w:t xml:space="preserve"> document.</w:t>
+      </w:r>
+      <w:r>
+        <w:rPr>
+          <w:lang w:val="en-GB"/>
+        </w:rPr>
+        <w:br/>
+      </w:r>
     </w:p>
     <w:tbl>
       <w:tblPr>
@@ -3334,6 +3361,8 @@
           <w:docGrid w:linePitch="360"/>
         </w:sectPr>
       </w:pPr>
+      <w:bookmarkStart w:id="15" w:name="_GoBack"/>
+      <w:bookmarkEnd w:id="15"/>
     </w:p>
     <w:p>
       <w:pPr>
@@ -3533,14 +3562,12 @@
       <w:r>
         <w:t xml:space="preserve"> in which every procedure </w:t>
       </w:r>
-      <w:proofErr w:type="gramStart"/>
       <w:r>
         <w:t>is</w:t>
       </w:r>
       <w:r>
         <w:t xml:space="preserve"> tested</w:t>
       </w:r>
-      <w:proofErr w:type="gramEnd"/>
       <w:r>
         <w:t xml:space="preserve"> individually</w:t>
       </w:r>
@@ -3598,21 +3625,7 @@
         <w:rPr>
           <w:b/>
         </w:rPr>
-        <w:t xml:space="preserve"> </w:t>
-      </w:r>
-      <w:proofErr w:type="gramStart"/>
-      <w:r>
-        <w:rPr>
-          <w:b/>
-        </w:rPr>
-        <w:t>cannot be used</w:t>
-      </w:r>
-      <w:proofErr w:type="gramEnd"/>
-      <w:r>
-        <w:rPr>
-          <w:b/>
-        </w:rPr>
-        <w:t xml:space="preserve">, integrated, developed, disclosed, distributed, reverse-engineered, de-assembled, without an explicit </w:t>
+        <w:t xml:space="preserve"> cannot be used, integrated, developed, disclosed, distributed, reverse-engineered, de-assembled, without an explicit </w:t>
       </w:r>
       <w:proofErr w:type="spellStart"/>
       <w:r>
@@ -3631,15 +3644,7 @@
     </w:p>
     <w:p>
       <w:r>
-        <w:t xml:space="preserve">The software </w:t>
-      </w:r>
-      <w:proofErr w:type="gramStart"/>
-      <w:r>
-        <w:t>is intended</w:t>
-      </w:r>
-      <w:proofErr w:type="gramEnd"/>
-      <w:r>
-        <w:t xml:space="preserve"> for the license holders only. If you have received this software without having a license please notify the European Space Agency.</w:t>
+        <w:t>The software is intended for the license holders only. If you have received this software without having a license please notify the European Space Agency.</w:t>
       </w:r>
     </w:p>
     <w:p>
@@ -4364,7 +4369,7 @@
       <w:fldChar w:fldCharType="separate"/>
     </w:r>
     <w:r>
-      <w:t>4</w:t>
+      <w:t>6</w:t>
     </w:r>
     <w:r>
       <w:fldChar w:fldCharType="end"/>
@@ -9288,6 +9293,21 @@
 </file>
 
 <file path=customXml/item1.xml><?xml version="1.0" encoding="utf-8"?>
+<p:properties xmlns:p="http://schemas.microsoft.com/office/2006/metadata/properties" xmlns:xsi="http://www.w3.org/2001/XMLSchema-instance" xmlns:pc="http://schemas.microsoft.com/office/infopath/2007/PartnerControls">
+  <documentManagement/>
+</p:properties>
+</file>
+
+<file path=customXml/item2.xml><?xml version="1.0" encoding="utf-8"?>
+<?mso-contentType ?>
+<FormTemplates xmlns="http://schemas.microsoft.com/sharepoint/v3/contenttype/forms">
+  <Display>DocumentLibraryForm</Display>
+  <Edit>DocumentLibraryForm</Edit>
+  <New>DocumentLibraryForm</New>
+</FormTemplates>
+</file>
+
+<file path=customXml/item3.xml><?xml version="1.0" encoding="utf-8"?>
 <ct:contentTypeSchema xmlns:ct="http://schemas.microsoft.com/office/2006/metadata/contentType" xmlns:ma="http://schemas.microsoft.com/office/2006/metadata/properties/metaAttributes" ct:_="" ma:_="" ma:contentTypeName="Document" ma:contentTypeID="0x0101008995F947CC68284A92DD76895F95485E" ma:contentTypeVersion="" ma:contentTypeDescription="Create a new document." ma:contentTypeScope="" ma:versionID="d2f7bac1cc6cefe942785cfbb8bae163">
   <xsd:schema xmlns:xsd="http://www.w3.org/2001/XMLSchema" xmlns:xs="http://www.w3.org/2001/XMLSchema" xmlns:p="http://schemas.microsoft.com/office/2006/metadata/properties" xmlns:ns2="f2760952-b3bb-408f-ace6-eb1e07642b86" targetNamespace="http://schemas.microsoft.com/office/2006/metadata/properties" ma:root="true" ma:fieldsID="70e6d848e258403642b2016fccd44a87" ns2:_="">
     <xsd:import namespace="f2760952-b3bb-408f-ace6-eb1e07642b86"/>
@@ -9433,26 +9453,35 @@
 </ct:contentTypeSchema>
 </file>
 
-<file path=customXml/item2.xml><?xml version="1.0" encoding="utf-8"?>
-<?mso-contentType ?>
-<FormTemplates xmlns="http://schemas.microsoft.com/sharepoint/v3/contenttype/forms">
-  <Display>DocumentLibraryForm</Display>
-  <Edit>DocumentLibraryForm</Edit>
-  <New>DocumentLibraryForm</New>
-</FormTemplates>
-</file>
-
-<file path=customXml/item3.xml><?xml version="1.0" encoding="utf-8"?>
-<p:properties xmlns:p="http://schemas.microsoft.com/office/2006/metadata/properties" xmlns:xsi="http://www.w3.org/2001/XMLSchema-instance" xmlns:pc="http://schemas.microsoft.com/office/infopath/2007/PartnerControls">
-  <documentManagement/>
-</p:properties>
-</file>
-
 <file path=customXml/item4.xml><?xml version="1.0" encoding="utf-8"?>
 <b:Sources xmlns:b="http://schemas.openxmlformats.org/officeDocument/2006/bibliography" xmlns="http://schemas.openxmlformats.org/officeDocument/2006/bibliography" SelectedStyle="\APASixthEditionOfficeOnline.xsl" StyleName="APA" Version="6"/>
 </file>
 
 <file path=customXml/itemProps1.xml><?xml version="1.0" encoding="utf-8"?>
+<ds:datastoreItem xmlns:ds="http://schemas.openxmlformats.org/officeDocument/2006/customXml" ds:itemID="{9B2AE087-EE4D-49E0-87E2-7CFDBD7DD948}">
+  <ds:schemaRefs>
+    <ds:schemaRef ds:uri="http://schemas.openxmlformats.org/package/2006/metadata/core-properties"/>
+    <ds:schemaRef ds:uri="http://schemas.microsoft.com/office/2006/documentManagement/types"/>
+    <ds:schemaRef ds:uri="http://schemas.microsoft.com/office/infopath/2007/PartnerControls"/>
+    <ds:schemaRef ds:uri="http://purl.org/dc/elements/1.1/"/>
+    <ds:schemaRef ds:uri="http://schemas.microsoft.com/office/2006/metadata/properties"/>
+    <ds:schemaRef ds:uri="f2760952-b3bb-408f-ace6-eb1e07642b86"/>
+    <ds:schemaRef ds:uri="http://purl.org/dc/terms/"/>
+    <ds:schemaRef ds:uri="http://www.w3.org/XML/1998/namespace"/>
+    <ds:schemaRef ds:uri="http://purl.org/dc/dcmitype/"/>
+  </ds:schemaRefs>
+</ds:datastoreItem>
+</file>
+
+<file path=customXml/itemProps2.xml><?xml version="1.0" encoding="utf-8"?>
+<ds:datastoreItem xmlns:ds="http://schemas.openxmlformats.org/officeDocument/2006/customXml" ds:itemID="{57A5485C-D728-42BC-8BCC-C0AB6A80F65B}">
+  <ds:schemaRefs>
+    <ds:schemaRef ds:uri="http://schemas.microsoft.com/sharepoint/v3/contenttype/forms"/>
+  </ds:schemaRefs>
+</ds:datastoreItem>
+</file>
+
+<file path=customXml/itemProps3.xml><?xml version="1.0" encoding="utf-8"?>
 <ds:datastoreItem xmlns:ds="http://schemas.openxmlformats.org/officeDocument/2006/customXml" ds:itemID="{6B4E42D8-6707-4BCB-B5E9-B4E0795FB4BB}">
   <ds:schemaRefs>
     <ds:schemaRef ds:uri="http://schemas.microsoft.com/office/2006/metadata/contentType"/>
@@ -9470,25 +9499,8 @@
 </ds:datastoreItem>
 </file>
 
-<file path=customXml/itemProps2.xml><?xml version="1.0" encoding="utf-8"?>
-<ds:datastoreItem xmlns:ds="http://schemas.openxmlformats.org/officeDocument/2006/customXml" ds:itemID="{57A5485C-D728-42BC-8BCC-C0AB6A80F65B}">
-  <ds:schemaRefs>
-    <ds:schemaRef ds:uri="http://schemas.microsoft.com/sharepoint/v3/contenttype/forms"/>
-  </ds:schemaRefs>
-</ds:datastoreItem>
-</file>
-
-<file path=customXml/itemProps3.xml><?xml version="1.0" encoding="utf-8"?>
-<ds:datastoreItem xmlns:ds="http://schemas.openxmlformats.org/officeDocument/2006/customXml" ds:itemID="{9B2AE087-EE4D-49E0-87E2-7CFDBD7DD948}">
-  <ds:schemaRefs>
-    <ds:schemaRef ds:uri="http://schemas.microsoft.com/office/2006/metadata/properties"/>
-    <ds:schemaRef ds:uri="http://schemas.microsoft.com/office/infopath/2007/PartnerControls"/>
-  </ds:schemaRefs>
-</ds:datastoreItem>
-</file>
-
 <file path=customXml/itemProps4.xml><?xml version="1.0" encoding="utf-8"?>
-<ds:datastoreItem xmlns:ds="http://schemas.openxmlformats.org/officeDocument/2006/customXml" ds:itemID="{AE9ACD1E-C1CF-484F-8C46-520927CBB454}">
+<ds:datastoreItem xmlns:ds="http://schemas.openxmlformats.org/officeDocument/2006/customXml" ds:itemID="{66565735-D74F-45D0-BA35-6D83DAB11842}">
   <ds:schemaRefs>
     <ds:schemaRef ds:uri="http://schemas.openxmlformats.org/officeDocument/2006/bibliography"/>
   </ds:schemaRefs>

</xml_diff>

<commit_message>
Included NOTICE.txt according to https://sdejira.esa.int/browse/IPRL-17
Also section 7 'Copyright Notes' of the SRN has been adjusted.
</commit_message>
<xml_diff>
--- a/doc/Cross Support Transfer Service API - Software Release Note.docx
+++ b/doc/Cross Support Transfer Service API - Software Release Note.docx
@@ -1,6 +1,6 @@
 
 <file path=word/document.xml><?xml version="1.0" encoding="utf-8"?>
-<w:document xmlns:wpc="http://schemas.microsoft.com/office/word/2010/wordprocessingCanvas" xmlns:cx="http://schemas.microsoft.com/office/drawing/2014/chartex" xmlns:cx1="http://schemas.microsoft.com/office/drawing/2015/9/8/chartex" xmlns:mc="http://schemas.openxmlformats.org/markup-compatibility/2006" xmlns:o="urn:schemas-microsoft-com:office:office" xmlns:r="http://schemas.openxmlformats.org/officeDocument/2006/relationships" xmlns:m="http://schemas.openxmlformats.org/officeDocument/2006/math" xmlns:v="urn:schemas-microsoft-com:vml" xmlns:wp14="http://schemas.microsoft.com/office/word/2010/wordprocessingDrawing" xmlns:wp="http://schemas.openxmlformats.org/drawingml/2006/wordprocessingDrawing" xmlns:w10="urn:schemas-microsoft-com:office:word" xmlns:w="http://schemas.openxmlformats.org/wordprocessingml/2006/main" xmlns:w14="http://schemas.microsoft.com/office/word/2010/wordml" xmlns:w15="http://schemas.microsoft.com/office/word/2012/wordml" xmlns:w16se="http://schemas.microsoft.com/office/word/2015/wordml/symex" xmlns:wpg="http://schemas.microsoft.com/office/word/2010/wordprocessingGroup" xmlns:wpi="http://schemas.microsoft.com/office/word/2010/wordprocessingInk" xmlns:wne="http://schemas.microsoft.com/office/word/2006/wordml" xmlns:wps="http://schemas.microsoft.com/office/word/2010/wordprocessingShape" mc:Ignorable="w14 w15 w16se wp14">
+<w:document xmlns:wpc="http://schemas.microsoft.com/office/word/2010/wordprocessingCanvas" xmlns:cx="http://schemas.microsoft.com/office/drawing/2014/chartex" xmlns:cx1="http://schemas.microsoft.com/office/drawing/2015/9/8/chartex" xmlns:cx2="http://schemas.microsoft.com/office/drawing/2015/10/21/chartex" xmlns:cx3="http://schemas.microsoft.com/office/drawing/2016/5/9/chartex" xmlns:cx4="http://schemas.microsoft.com/office/drawing/2016/5/10/chartex" xmlns:cx5="http://schemas.microsoft.com/office/drawing/2016/5/11/chartex" xmlns:cx6="http://schemas.microsoft.com/office/drawing/2016/5/12/chartex" xmlns:cx7="http://schemas.microsoft.com/office/drawing/2016/5/13/chartex" xmlns:cx8="http://schemas.microsoft.com/office/drawing/2016/5/14/chartex" xmlns:mc="http://schemas.openxmlformats.org/markup-compatibility/2006" xmlns:aink="http://schemas.microsoft.com/office/drawing/2016/ink" xmlns:am3d="http://schemas.microsoft.com/office/drawing/2017/model3d" xmlns:o="urn:schemas-microsoft-com:office:office" xmlns:r="http://schemas.openxmlformats.org/officeDocument/2006/relationships" xmlns:m="http://schemas.openxmlformats.org/officeDocument/2006/math" xmlns:v="urn:schemas-microsoft-com:vml" xmlns:wp14="http://schemas.microsoft.com/office/word/2010/wordprocessingDrawing" xmlns:wp="http://schemas.openxmlformats.org/drawingml/2006/wordprocessingDrawing" xmlns:w10="urn:schemas-microsoft-com:office:word" xmlns:w="http://schemas.openxmlformats.org/wordprocessingml/2006/main" xmlns:w14="http://schemas.microsoft.com/office/word/2010/wordml" xmlns:w15="http://schemas.microsoft.com/office/word/2012/wordml" xmlns:w16cex="http://schemas.microsoft.com/office/word/2018/wordml/cex" xmlns:w16cid="http://schemas.microsoft.com/office/word/2016/wordml/cid" xmlns:w16="http://schemas.microsoft.com/office/word/2018/wordml" xmlns:w16se="http://schemas.microsoft.com/office/word/2015/wordml/symex" xmlns:wpg="http://schemas.microsoft.com/office/word/2010/wordprocessingGroup" xmlns:wpi="http://schemas.microsoft.com/office/word/2010/wordprocessingInk" xmlns:wne="http://schemas.microsoft.com/office/word/2006/wordml" xmlns:wps="http://schemas.microsoft.com/office/word/2010/wordprocessingShape" mc:Ignorable="w14 w15 w16se w16cid w16 w16cex wp14">
   <w:body>
     <w:p>
       <w:pPr>
@@ -1013,21 +1013,7 @@
               <w:rPr>
                 <w:rStyle w:val="DataLabelChar"/>
               </w:rPr>
-              <w:t xml:space="preserve"> </w:t>
-            </w:r>
-            <w:proofErr w:type="spellStart"/>
-            <w:r>
-              <w:rPr>
-                <w:rStyle w:val="DataLabelChar"/>
-              </w:rPr>
-              <w:t>Nr</w:t>
-            </w:r>
-            <w:proofErr w:type="spellEnd"/>
-            <w:r>
-              <w:rPr>
-                <w:rStyle w:val="DataLabelChar"/>
-              </w:rPr>
-              <w:t>.</w:t>
+              <w:t xml:space="preserve"> Nr.</w:t>
             </w:r>
             <w:r>
               <w:rPr>
@@ -1170,6 +1156,91 @@
           </w:p>
         </w:tc>
       </w:tr>
+      <w:tr>
+        <w:tc>
+          <w:tcPr>
+            <w:cnfStyle w:val="001000000000" w:firstRow="0" w:lastRow="0" w:firstColumn="1" w:lastColumn="0" w:oddVBand="0" w:evenVBand="0" w:oddHBand="0" w:evenHBand="0" w:firstRowFirstColumn="0" w:firstRowLastColumn="0" w:lastRowFirstColumn="0" w:lastRowLastColumn="0"/>
+            <w:tcW w:w="4478" w:type="dxa"/>
+          </w:tcPr>
+          <w:p>
+            <w:pPr>
+              <w:spacing w:before="0" w:line="240" w:lineRule="exact"/>
+              <w:jc w:val="left"/>
+              <w:rPr>
+                <w:rStyle w:val="DataLabelChar"/>
+                <w:b w:val="0"/>
+              </w:rPr>
+            </w:pPr>
+            <w:r>
+              <w:rPr>
+                <w:rStyle w:val="DataLabelChar"/>
+                <w:b w:val="0"/>
+              </w:rPr>
+              <w:t>Version 2.0</w:t>
+            </w:r>
+          </w:p>
+        </w:tc>
+        <w:tc>
+          <w:tcPr>
+            <w:tcW w:w="1385" w:type="dxa"/>
+          </w:tcPr>
+          <w:p>
+            <w:pPr>
+              <w:spacing w:before="0" w:line="240" w:lineRule="exact"/>
+              <w:jc w:val="left"/>
+              <w:cnfStyle w:val="000000000000" w:firstRow="0" w:lastRow="0" w:firstColumn="0" w:lastColumn="0" w:oddVBand="0" w:evenVBand="0" w:oddHBand="0" w:evenHBand="0" w:firstRowFirstColumn="0" w:firstRowLastColumn="0" w:lastRowFirstColumn="0" w:lastRowLastColumn="0"/>
+              <w:rPr>
+                <w:rStyle w:val="DataLabelChar"/>
+                <w:b w:val="0"/>
+              </w:rPr>
+            </w:pPr>
+            <w:r>
+              <w:rPr>
+                <w:rStyle w:val="DataLabelChar"/>
+                <w:b w:val="0"/>
+              </w:rPr>
+              <w:t>2</w:t>
+            </w:r>
+          </w:p>
+        </w:tc>
+        <w:tc>
+          <w:tcPr>
+            <w:tcW w:w="2075" w:type="dxa"/>
+          </w:tcPr>
+          <w:p>
+            <w:pPr>
+              <w:spacing w:before="0" w:line="240" w:lineRule="exact"/>
+              <w:jc w:val="left"/>
+              <w:cnfStyle w:val="000000000000" w:firstRow="0" w:lastRow="0" w:firstColumn="0" w:lastColumn="0" w:oddVBand="0" w:evenVBand="0" w:oddHBand="0" w:evenHBand="0" w:firstRowFirstColumn="0" w:firstRowLastColumn="0" w:lastRowFirstColumn="0" w:lastRowLastColumn="0"/>
+              <w:rPr>
+                <w:rStyle w:val="DataLabelChar"/>
+                <w:b w:val="0"/>
+              </w:rPr>
+            </w:pPr>
+            <w:r>
+              <w:rPr>
+                <w:rStyle w:val="DataLabelChar"/>
+                <w:b w:val="0"/>
+              </w:rPr>
+              <w:t>0</w:t>
+            </w:r>
+          </w:p>
+        </w:tc>
+        <w:tc>
+          <w:tcPr>
+            <w:cnfStyle w:val="000100000000" w:firstRow="0" w:lastRow="0" w:firstColumn="0" w:lastColumn="1" w:oddVBand="0" w:evenVBand="0" w:oddHBand="0" w:evenHBand="0" w:firstRowFirstColumn="0" w:firstRowLastColumn="0" w:lastRowFirstColumn="0" w:lastRowLastColumn="0"/>
+            <w:tcW w:w="1705" w:type="dxa"/>
+          </w:tcPr>
+          <w:p>
+            <w:pPr>
+              <w:pStyle w:val="DataLabel"/>
+              <w:rPr>
+                <w:b w:val="0"/>
+              </w:rPr>
+            </w:pPr>
+          </w:p>
+        </w:tc>
+      </w:tr>
     </w:tbl>
     <w:p>
       <w:pPr>
@@ -2167,7 +2238,19 @@
         <w:rPr>
           <w:lang w:val="en-GB"/>
         </w:rPr>
-        <w:t>CSTS API release. The scope of this document is limited to the CSTS API and does not include the self-standing software products used and delivered with the CSTS API.</w:t>
+        <w:t>CSTS API release</w:t>
+      </w:r>
+      <w:r>
+        <w:rPr>
+          <w:lang w:val="en-GB"/>
+        </w:rPr>
+        <w:t xml:space="preserve"> 2.0</w:t>
+      </w:r>
+      <w:r>
+        <w:rPr>
+          <w:lang w:val="en-GB"/>
+        </w:rPr>
+        <w:t>. The scope of this document is limited to the CSTS API and does not include the self-standing software products used and delivered with the CSTS API.</w:t>
       </w:r>
     </w:p>
     <w:p>
@@ -3103,13 +3186,8 @@
       <w:r>
         <w:t xml:space="preserve"> </w:t>
       </w:r>
-      <w:proofErr w:type="spellStart"/>
-      <w:r>
-        <w:t>GitLab</w:t>
-      </w:r>
-      <w:proofErr w:type="spellEnd"/>
-      <w:r>
-        <w:t xml:space="preserve"> </w:t>
+      <w:r>
+        <w:t xml:space="preserve">GitLab </w:t>
       </w:r>
       <w:r>
         <w:t>repository</w:t>
@@ -3149,35 +3227,12 @@
         <w:rPr>
           <w:lang w:val="en-GB"/>
         </w:rPr>
-        <w:t xml:space="preserve">Details about the software changes can be found in the </w:t>
-      </w:r>
-      <w:hyperlink r:id="rId20" w:history="1">
-        <w:proofErr w:type="spellStart"/>
-        <w:r>
-          <w:rPr>
-            <w:rStyle w:val="Hyperlink"/>
-            <w:lang w:val="en-GB"/>
-          </w:rPr>
-          <w:t>version.hmtl</w:t>
-        </w:r>
-        <w:proofErr w:type="spellEnd"/>
-      </w:hyperlink>
-      <w:r>
-        <w:rPr>
-          <w:lang w:val="en-GB"/>
-        </w:rPr>
-        <w:t xml:space="preserve"> document.</w:t>
-      </w:r>
-      <w:r>
-        <w:rPr>
-          <w:lang w:val="en-GB"/>
-        </w:rPr>
-        <w:br/>
+        <w:t>Version 1.0</w:t>
       </w:r>
     </w:p>
     <w:tbl>
       <w:tblPr>
-        <w:tblW w:w="8897" w:type="dxa"/>
+        <w:tblW w:w="9657" w:type="dxa"/>
         <w:tblBorders>
           <w:top w:val="single" w:sz="4" w:space="0" w:color="808080"/>
           <w:left w:val="single" w:sz="4" w:space="0" w:color="808080"/>
@@ -3190,7 +3245,8 @@
       </w:tblPr>
       <w:tblGrid>
         <w:gridCol w:w="1026"/>
-        <w:gridCol w:w="7871"/>
+        <w:gridCol w:w="1237"/>
+        <w:gridCol w:w="7394"/>
       </w:tblGrid>
       <w:tr>
         <w:trPr>
@@ -3199,7 +3255,7 @@
         </w:trPr>
         <w:tc>
           <w:tcPr>
-            <w:tcW w:w="846" w:type="dxa"/>
+            <w:tcW w:w="1026" w:type="dxa"/>
             <w:shd w:val="clear" w:color="auto" w:fill="CCCCCC"/>
           </w:tcPr>
           <w:p>
@@ -3219,7 +3275,27 @@
         </w:tc>
         <w:tc>
           <w:tcPr>
-            <w:tcW w:w="8051" w:type="dxa"/>
+            <w:tcW w:w="1237" w:type="dxa"/>
+            <w:shd w:val="clear" w:color="auto" w:fill="CCCCCC"/>
+          </w:tcPr>
+          <w:p>
+            <w:pPr>
+              <w:pStyle w:val="TableHeader"/>
+              <w:rPr>
+                <w:szCs w:val="20"/>
+              </w:rPr>
+            </w:pPr>
+            <w:r>
+              <w:rPr>
+                <w:szCs w:val="20"/>
+              </w:rPr>
+              <w:t>Date</w:t>
+            </w:r>
+          </w:p>
+        </w:tc>
+        <w:tc>
+          <w:tcPr>
+            <w:tcW w:w="7394" w:type="dxa"/>
             <w:shd w:val="clear" w:color="auto" w:fill="CCCCCC"/>
           </w:tcPr>
           <w:p>
@@ -3244,7 +3320,7 @@
         </w:trPr>
         <w:tc>
           <w:tcPr>
-            <w:tcW w:w="846" w:type="dxa"/>
+            <w:tcW w:w="1026" w:type="dxa"/>
             <w:shd w:val="clear" w:color="auto" w:fill="auto"/>
           </w:tcPr>
           <w:p>
@@ -3268,7 +3344,30 @@
         </w:tc>
         <w:tc>
           <w:tcPr>
-            <w:tcW w:w="8051" w:type="dxa"/>
+            <w:tcW w:w="1237" w:type="dxa"/>
+          </w:tcPr>
+          <w:p>
+            <w:pPr>
+              <w:pStyle w:val="Referenceapplicable"/>
+              <w:numPr>
+                <w:ilvl w:val="0"/>
+                <w:numId w:val="0"/>
+              </w:numPr>
+              <w:rPr>
+                <w:rFonts w:ascii="Georgia" w:hAnsi="Georgia"/>
+              </w:rPr>
+            </w:pPr>
+            <w:r>
+              <w:rPr>
+                <w:rFonts w:ascii="Georgia" w:hAnsi="Georgia"/>
+              </w:rPr>
+              <w:t>17.05.2019</w:t>
+            </w:r>
+          </w:p>
+        </w:tc>
+        <w:tc>
+          <w:tcPr>
+            <w:tcW w:w="7394" w:type="dxa"/>
             <w:shd w:val="clear" w:color="auto" w:fill="auto"/>
           </w:tcPr>
           <w:p>
@@ -3291,13 +3390,104 @@
           </w:p>
         </w:tc>
       </w:tr>
+    </w:tbl>
+    <w:p/>
+    <w:p>
+      <w:r>
+        <w:t>Version 1.0.1</w:t>
+      </w:r>
+    </w:p>
+    <w:tbl>
+      <w:tblPr>
+        <w:tblW w:w="9657" w:type="dxa"/>
+        <w:tblBorders>
+          <w:top w:val="single" w:sz="4" w:space="0" w:color="808080"/>
+          <w:left w:val="single" w:sz="4" w:space="0" w:color="808080"/>
+          <w:bottom w:val="single" w:sz="4" w:space="0" w:color="808080"/>
+          <w:right w:val="single" w:sz="4" w:space="0" w:color="808080"/>
+          <w:insideH w:val="single" w:sz="4" w:space="0" w:color="808080"/>
+          <w:insideV w:val="single" w:sz="4" w:space="0" w:color="808080"/>
+        </w:tblBorders>
+        <w:tblLook w:val="0000" w:firstRow="0" w:lastRow="0" w:firstColumn="0" w:lastColumn="0" w:noHBand="0" w:noVBand="0"/>
+      </w:tblPr>
+      <w:tblGrid>
+        <w:gridCol w:w="1026"/>
+        <w:gridCol w:w="1237"/>
+        <w:gridCol w:w="7394"/>
+      </w:tblGrid>
+      <w:tr>
+        <w:trPr>
+          <w:cantSplit/>
+          <w:tblHeader/>
+        </w:trPr>
+        <w:tc>
+          <w:tcPr>
+            <w:tcW w:w="1026" w:type="dxa"/>
+            <w:shd w:val="clear" w:color="auto" w:fill="CCCCCC"/>
+          </w:tcPr>
+          <w:p>
+            <w:pPr>
+              <w:pStyle w:val="TableHeader"/>
+              <w:rPr>
+                <w:szCs w:val="20"/>
+              </w:rPr>
+            </w:pPr>
+            <w:r>
+              <w:rPr>
+                <w:szCs w:val="20"/>
+              </w:rPr>
+              <w:t>Version</w:t>
+            </w:r>
+          </w:p>
+        </w:tc>
+        <w:tc>
+          <w:tcPr>
+            <w:tcW w:w="1237" w:type="dxa"/>
+            <w:shd w:val="clear" w:color="auto" w:fill="CCCCCC"/>
+          </w:tcPr>
+          <w:p>
+            <w:pPr>
+              <w:pStyle w:val="TableHeader"/>
+              <w:rPr>
+                <w:szCs w:val="20"/>
+              </w:rPr>
+            </w:pPr>
+            <w:r>
+              <w:rPr>
+                <w:szCs w:val="20"/>
+              </w:rPr>
+              <w:t>Date</w:t>
+            </w:r>
+          </w:p>
+        </w:tc>
+        <w:tc>
+          <w:tcPr>
+            <w:tcW w:w="7394" w:type="dxa"/>
+            <w:shd w:val="clear" w:color="auto" w:fill="CCCCCC"/>
+          </w:tcPr>
+          <w:p>
+            <w:pPr>
+              <w:pStyle w:val="TableHeader"/>
+              <w:rPr>
+                <w:szCs w:val="20"/>
+              </w:rPr>
+            </w:pPr>
+            <w:r>
+              <w:rPr>
+                <w:szCs w:val="20"/>
+              </w:rPr>
+              <w:t>Description</w:t>
+            </w:r>
+          </w:p>
+        </w:tc>
+      </w:tr>
       <w:tr>
         <w:trPr>
           <w:cantSplit/>
         </w:trPr>
         <w:tc>
           <w:tcPr>
-            <w:tcW w:w="846" w:type="dxa"/>
+            <w:tcW w:w="1026" w:type="dxa"/>
             <w:shd w:val="clear" w:color="auto" w:fill="auto"/>
           </w:tcPr>
           <w:p>
@@ -3315,13 +3505,36 @@
               <w:rPr>
                 <w:rFonts w:ascii="Georgia" w:hAnsi="Georgia"/>
               </w:rPr>
-              <w:t>1.1</w:t>
+              <w:t>1.0.1</w:t>
             </w:r>
           </w:p>
         </w:tc>
         <w:tc>
           <w:tcPr>
-            <w:tcW w:w="8051" w:type="dxa"/>
+            <w:tcW w:w="1237" w:type="dxa"/>
+          </w:tcPr>
+          <w:p>
+            <w:pPr>
+              <w:pStyle w:val="Referenceapplicable"/>
+              <w:numPr>
+                <w:ilvl w:val="0"/>
+                <w:numId w:val="0"/>
+              </w:numPr>
+              <w:rPr>
+                <w:rFonts w:ascii="Georgia" w:hAnsi="Georgia"/>
+              </w:rPr>
+            </w:pPr>
+            <w:r>
+              <w:rPr>
+                <w:rFonts w:ascii="Georgia" w:hAnsi="Georgia"/>
+              </w:rPr>
+              <w:t>08.11.2021</w:t>
+            </w:r>
+          </w:p>
+        </w:tc>
+        <w:tc>
+          <w:tcPr>
+            <w:tcW w:w="7394" w:type="dxa"/>
             <w:shd w:val="clear" w:color="auto" w:fill="auto"/>
           </w:tcPr>
           <w:p>
@@ -3339,18 +3552,205 @@
               <w:rPr>
                 <w:rFonts w:ascii="Georgia" w:hAnsi="Georgia"/>
               </w:rPr>
-              <w:t xml:space="preserve">Minor changes on public interfaces and </w:t>
-            </w:r>
-            <w:r>
-              <w:rPr>
-                <w:rFonts w:ascii="Georgia" w:hAnsi="Georgia"/>
-              </w:rPr>
-              <w:t>bug fixing</w:t>
+              <w:t>Minor changes on public interfaces and bug fixing</w:t>
             </w:r>
           </w:p>
         </w:tc>
       </w:tr>
     </w:tbl>
+    <w:p/>
+    <w:p>
+      <w:r>
+        <w:t>Version 2.0.0</w:t>
+      </w:r>
+    </w:p>
+    <w:tbl>
+      <w:tblPr>
+        <w:tblW w:w="9657" w:type="dxa"/>
+        <w:tblBorders>
+          <w:top w:val="single" w:sz="4" w:space="0" w:color="808080"/>
+          <w:left w:val="single" w:sz="4" w:space="0" w:color="808080"/>
+          <w:bottom w:val="single" w:sz="4" w:space="0" w:color="808080"/>
+          <w:right w:val="single" w:sz="4" w:space="0" w:color="808080"/>
+          <w:insideH w:val="single" w:sz="4" w:space="0" w:color="808080"/>
+          <w:insideV w:val="single" w:sz="4" w:space="0" w:color="808080"/>
+        </w:tblBorders>
+        <w:tblLook w:val="0000" w:firstRow="0" w:lastRow="0" w:firstColumn="0" w:lastColumn="0" w:noHBand="0" w:noVBand="0"/>
+      </w:tblPr>
+      <w:tblGrid>
+        <w:gridCol w:w="1026"/>
+        <w:gridCol w:w="1237"/>
+        <w:gridCol w:w="7394"/>
+      </w:tblGrid>
+      <w:tr>
+        <w:trPr>
+          <w:cantSplit/>
+          <w:tblHeader/>
+        </w:trPr>
+        <w:tc>
+          <w:tcPr>
+            <w:tcW w:w="1026" w:type="dxa"/>
+            <w:shd w:val="clear" w:color="auto" w:fill="CCCCCC"/>
+          </w:tcPr>
+          <w:p>
+            <w:pPr>
+              <w:pStyle w:val="TableHeader"/>
+              <w:rPr>
+                <w:szCs w:val="20"/>
+              </w:rPr>
+            </w:pPr>
+            <w:r>
+              <w:rPr>
+                <w:szCs w:val="20"/>
+              </w:rPr>
+              <w:t>Version</w:t>
+            </w:r>
+          </w:p>
+        </w:tc>
+        <w:tc>
+          <w:tcPr>
+            <w:tcW w:w="1237" w:type="dxa"/>
+            <w:shd w:val="clear" w:color="auto" w:fill="CCCCCC"/>
+          </w:tcPr>
+          <w:p>
+            <w:pPr>
+              <w:pStyle w:val="TableHeader"/>
+              <w:rPr>
+                <w:szCs w:val="20"/>
+              </w:rPr>
+            </w:pPr>
+            <w:r>
+              <w:rPr>
+                <w:szCs w:val="20"/>
+              </w:rPr>
+              <w:t>Date</w:t>
+            </w:r>
+          </w:p>
+        </w:tc>
+        <w:tc>
+          <w:tcPr>
+            <w:tcW w:w="7394" w:type="dxa"/>
+            <w:shd w:val="clear" w:color="auto" w:fill="CCCCCC"/>
+          </w:tcPr>
+          <w:p>
+            <w:pPr>
+              <w:pStyle w:val="TableHeader"/>
+              <w:rPr>
+                <w:szCs w:val="20"/>
+              </w:rPr>
+            </w:pPr>
+            <w:r>
+              <w:rPr>
+                <w:szCs w:val="20"/>
+              </w:rPr>
+              <w:t>Description</w:t>
+            </w:r>
+          </w:p>
+        </w:tc>
+      </w:tr>
+      <w:tr>
+        <w:trPr>
+          <w:cantSplit/>
+        </w:trPr>
+        <w:tc>
+          <w:tcPr>
+            <w:tcW w:w="1026" w:type="dxa"/>
+            <w:shd w:val="clear" w:color="auto" w:fill="auto"/>
+          </w:tcPr>
+          <w:p>
+            <w:pPr>
+              <w:pStyle w:val="Referenceapplicable"/>
+              <w:numPr>
+                <w:ilvl w:val="0"/>
+                <w:numId w:val="0"/>
+              </w:numPr>
+              <w:rPr>
+                <w:rFonts w:ascii="Georgia" w:hAnsi="Georgia"/>
+              </w:rPr>
+            </w:pPr>
+            <w:r>
+              <w:rPr>
+                <w:rFonts w:ascii="Georgia" w:hAnsi="Georgia"/>
+              </w:rPr>
+              <w:t>2.0.0</w:t>
+            </w:r>
+          </w:p>
+        </w:tc>
+        <w:tc>
+          <w:tcPr>
+            <w:tcW w:w="1237" w:type="dxa"/>
+          </w:tcPr>
+          <w:p>
+            <w:pPr>
+              <w:pStyle w:val="Referenceapplicable"/>
+              <w:numPr>
+                <w:ilvl w:val="0"/>
+                <w:numId w:val="0"/>
+              </w:numPr>
+              <w:rPr>
+                <w:rFonts w:ascii="Georgia" w:hAnsi="Georgia"/>
+              </w:rPr>
+            </w:pPr>
+            <w:r>
+              <w:rPr>
+                <w:rFonts w:ascii="Georgia" w:hAnsi="Georgia"/>
+              </w:rPr>
+              <w:t>01</w:t>
+            </w:r>
+            <w:r>
+              <w:rPr>
+                <w:rFonts w:ascii="Georgia" w:hAnsi="Georgia"/>
+              </w:rPr>
+              <w:t>.</w:t>
+            </w:r>
+            <w:r>
+              <w:rPr>
+                <w:rFonts w:ascii="Georgia" w:hAnsi="Georgia"/>
+              </w:rPr>
+              <w:t>02</w:t>
+            </w:r>
+            <w:r>
+              <w:rPr>
+                <w:rFonts w:ascii="Georgia" w:hAnsi="Georgia"/>
+              </w:rPr>
+              <w:t>.202</w:t>
+            </w:r>
+            <w:r>
+              <w:rPr>
+                <w:rFonts w:ascii="Georgia" w:hAnsi="Georgia"/>
+              </w:rPr>
+              <w:t>2</w:t>
+            </w:r>
+          </w:p>
+        </w:tc>
+        <w:tc>
+          <w:tcPr>
+            <w:tcW w:w="7394" w:type="dxa"/>
+            <w:shd w:val="clear" w:color="auto" w:fill="auto"/>
+          </w:tcPr>
+          <w:p>
+            <w:pPr>
+              <w:pStyle w:val="Referenceapplicable"/>
+              <w:numPr>
+                <w:ilvl w:val="0"/>
+                <w:numId w:val="0"/>
+              </w:numPr>
+              <w:rPr>
+                <w:rFonts w:ascii="Georgia" w:hAnsi="Georgia"/>
+              </w:rPr>
+            </w:pPr>
+            <w:r>
+              <w:rPr>
+                <w:rFonts w:ascii="Georgia" w:hAnsi="Georgia"/>
+              </w:rPr>
+              <w:t>Support of Cross Support Transfer Service Specification Framework B-2</w:t>
+            </w:r>
+          </w:p>
+        </w:tc>
+      </w:tr>
+    </w:tbl>
+    <w:p/>
+    <w:p/>
     <w:p>
       <w:pPr>
         <w:sectPr>
@@ -3361,15 +3761,13 @@
           <w:docGrid w:linePitch="360"/>
         </w:sectPr>
       </w:pPr>
-      <w:bookmarkStart w:id="15" w:name="_GoBack"/>
-      <w:bookmarkEnd w:id="15"/>
     </w:p>
     <w:p>
       <w:pPr>
         <w:pStyle w:val="Heading1"/>
       </w:pPr>
-      <w:bookmarkStart w:id="16" w:name="_Ref9003050"/>
-      <w:bookmarkStart w:id="17" w:name="_Toc9014941"/>
+      <w:bookmarkStart w:id="15" w:name="_Ref9003050"/>
+      <w:bookmarkStart w:id="16" w:name="_Toc9014941"/>
       <w:r>
         <w:lastRenderedPageBreak/>
         <w:t>Import</w:t>
@@ -3380,8 +3778,8 @@
       <w:r>
         <w:t xml:space="preserve"> and Configuration Instructions</w:t>
       </w:r>
+      <w:bookmarkEnd w:id="15"/>
       <w:bookmarkEnd w:id="16"/>
-      <w:bookmarkEnd w:id="17"/>
     </w:p>
     <w:p>
       <w:pPr>
@@ -3455,8 +3853,8 @@
       <w:pPr>
         <w:pStyle w:val="Heading1"/>
       </w:pPr>
-      <w:bookmarkStart w:id="18" w:name="_Ref9003051"/>
-      <w:bookmarkStart w:id="19" w:name="_Toc9014942"/>
+      <w:bookmarkStart w:id="17" w:name="_Ref9003051"/>
+      <w:bookmarkStart w:id="18" w:name="_Toc9014942"/>
       <w:r>
         <w:lastRenderedPageBreak/>
         <w:t xml:space="preserve">Software </w:t>
@@ -3464,8 +3862,8 @@
       <w:r>
         <w:t>Design Document</w:t>
       </w:r>
+      <w:bookmarkEnd w:id="17"/>
       <w:bookmarkEnd w:id="18"/>
-      <w:bookmarkEnd w:id="19"/>
     </w:p>
     <w:p>
       <w:pPr>
@@ -3515,20 +3913,20 @@
       <w:pPr>
         <w:pStyle w:val="Heading1"/>
       </w:pPr>
-      <w:bookmarkStart w:id="20" w:name="_Ref9003762"/>
-      <w:bookmarkStart w:id="21" w:name="_Toc9014943"/>
+      <w:bookmarkStart w:id="19" w:name="_Ref9003762"/>
+      <w:bookmarkStart w:id="20" w:name="_Toc9014943"/>
       <w:r>
         <w:lastRenderedPageBreak/>
         <w:t>Test Plan and Report</w:t>
       </w:r>
+      <w:bookmarkEnd w:id="19"/>
       <w:bookmarkEnd w:id="20"/>
-      <w:bookmarkEnd w:id="21"/>
     </w:p>
     <w:p>
       <w:pPr>
         <w:pStyle w:val="Heading2"/>
       </w:pPr>
-      <w:bookmarkStart w:id="22" w:name="_Toc9014944"/>
+      <w:bookmarkStart w:id="21" w:name="_Toc9014944"/>
       <w:r>
         <w:t>J</w:t>
       </w:r>
@@ -3538,7 +3936,7 @@
       <w:r>
         <w:t>nit Tests</w:t>
       </w:r>
-      <w:bookmarkEnd w:id="22"/>
+      <w:bookmarkEnd w:id="21"/>
     </w:p>
     <w:p>
       <w:pPr>
@@ -3594,77 +3992,219 @@
       <w:pPr>
         <w:pStyle w:val="Heading1"/>
       </w:pPr>
-      <w:bookmarkStart w:id="23" w:name="_Ref9003052"/>
-      <w:bookmarkStart w:id="24" w:name="_Toc9014945"/>
+      <w:bookmarkStart w:id="22" w:name="_Ref9003052"/>
+      <w:bookmarkStart w:id="23" w:name="_Toc9014945"/>
       <w:r>
         <w:lastRenderedPageBreak/>
         <w:t>Copyright Notes</w:t>
       </w:r>
+      <w:bookmarkEnd w:id="22"/>
       <w:bookmarkEnd w:id="23"/>
-      <w:bookmarkEnd w:id="24"/>
     </w:p>
     <w:p>
-      <w:pPr>
-        <w:rPr>
-          <w:b/>
-        </w:rPr>
-      </w:pPr>
-      <w:r>
-        <w:rPr>
-          <w:b/>
-        </w:rPr>
-        <w:t xml:space="preserve">The ESA software </w:t>
-      </w:r>
-      <w:r>
-        <w:rPr>
-          <w:b/>
-        </w:rPr>
-        <w:t>CSTS API</w:t>
-      </w:r>
-      <w:r>
-        <w:rPr>
-          <w:b/>
-        </w:rPr>
-        <w:t xml:space="preserve"> cannot be used, integrated, developed, disclosed, distributed, reverse-engineered, de-assembled, without an explicit </w:t>
-      </w:r>
-      <w:proofErr w:type="spellStart"/>
-      <w:r>
-        <w:rPr>
-          <w:b/>
-        </w:rPr>
-        <w:t>authorisation</w:t>
-      </w:r>
-      <w:proofErr w:type="spellEnd"/>
-      <w:r>
-        <w:rPr>
-          <w:b/>
-        </w:rPr>
-        <w:t xml:space="preserve"> from the European Space Agency in the form of a license agreement.</w:t>
+      <w:r>
+        <w:t>Copyright 2022, European Space Agency (ESA) - https://www.esa.int/</w:t>
       </w:r>
     </w:p>
     <w:p>
-      <w:r>
-        <w:t>The software is intended for the license holders only. If you have received this software without having a license please notify the European Space Agency.</w:t>
+      <w:pPr>
+        <w:spacing w:line="240" w:lineRule="auto"/>
+      </w:pPr>
+      <w:r>
+        <w:t>CSTS-API-Java is a free and open source software distributed under:</w:t>
       </w:r>
     </w:p>
     <w:p>
-      <w:r>
-        <w:t>The European Space Agency remains the exclusive owner of all rights of the software, with the exception of the following software inclu</w:t>
-      </w:r>
-      <w:r>
-        <w:t>ded in the product</w:t>
-      </w:r>
-      <w:r>
-        <w:t>:</w:t>
+      <w:pPr>
+        <w:spacing w:line="240" w:lineRule="auto"/>
+      </w:pPr>
+      <w:r>
+        <w:t>ESA Public License (ESA-PL) Weak Copyleft (Type 2), v2.4</w:t>
       </w:r>
     </w:p>
     <w:p>
       <w:pPr>
-        <w:pStyle w:val="ListBullet2"/>
-      </w:pPr>
-      <w:r>
-        <w:t>jASN1</w:t>
-      </w:r>
+        <w:spacing w:line="240" w:lineRule="auto"/>
+      </w:pPr>
+      <w:hyperlink r:id="rId20" w:history="1">
+        <w:r>
+          <w:rPr>
+            <w:rStyle w:val="Hyperlink"/>
+          </w:rPr>
+          <w:t>https://essr.esa.int/license/european-space-agency-public-license-v2-4-weak-copyleft-type-2</w:t>
+        </w:r>
+      </w:hyperlink>
+    </w:p>
+    <w:p>
+      <w:pPr>
+        <w:spacing w:line="240" w:lineRule="auto"/>
+      </w:pPr>
+    </w:p>
+    <w:p>
+      <w:pPr>
+        <w:spacing w:line="240" w:lineRule="auto"/>
+      </w:pPr>
+      <w:r>
+        <w:t>This software includes code from the ANTLR v4 project:</w:t>
+      </w:r>
+    </w:p>
+    <w:p>
+      <w:pPr>
+        <w:spacing w:line="240" w:lineRule="auto"/>
+      </w:pPr>
+      <w:hyperlink r:id="rId21" w:history="1">
+        <w:r>
+          <w:rPr>
+            <w:rStyle w:val="Hyperlink"/>
+          </w:rPr>
+          <w:t>https://www.antlr.org/</w:t>
+        </w:r>
+      </w:hyperlink>
+    </w:p>
+    <w:p>
+      <w:pPr>
+        <w:spacing w:line="240" w:lineRule="auto"/>
+      </w:pPr>
+      <w:r>
+        <w:t xml:space="preserve">Copyright (c) 2012-2022 The </w:t>
+      </w:r>
+      <w:proofErr w:type="spellStart"/>
+      <w:r>
+        <w:t>ANTLRa</w:t>
+      </w:r>
+      <w:proofErr w:type="spellEnd"/>
+      <w:r>
+        <w:t xml:space="preserve"> Project.</w:t>
+      </w:r>
+    </w:p>
+    <w:p>
+      <w:pPr>
+        <w:spacing w:line="240" w:lineRule="auto"/>
+      </w:pPr>
+      <w:r>
+        <w:t>ANTLR is released under 3-Clause BSD License (aka "New BSD License"</w:t>
+      </w:r>
+    </w:p>
+    <w:p>
+      <w:pPr>
+        <w:spacing w:line="240" w:lineRule="auto"/>
+      </w:pPr>
+      <w:r>
+        <w:t>or "Modified BSD License"):</w:t>
+      </w:r>
+    </w:p>
+    <w:p>
+      <w:pPr>
+        <w:spacing w:line="240" w:lineRule="auto"/>
+      </w:pPr>
+      <w:hyperlink r:id="rId22" w:history="1">
+        <w:r>
+          <w:rPr>
+            <w:rStyle w:val="Hyperlink"/>
+          </w:rPr>
+          <w:t>https://github.com/antlr/antlr4/blob/master/LICENSE.txt</w:t>
+        </w:r>
+      </w:hyperlink>
+    </w:p>
+    <w:p>
+      <w:pPr>
+        <w:spacing w:line="240" w:lineRule="auto"/>
+      </w:pPr>
+    </w:p>
+    <w:p>
+      <w:pPr>
+        <w:spacing w:line="240" w:lineRule="auto"/>
+      </w:pPr>
+      <w:r>
+        <w:t>This software includes code from the ASN1bean (</w:t>
+      </w:r>
+      <w:proofErr w:type="spellStart"/>
+      <w:r>
+        <w:t>formely</w:t>
+      </w:r>
+      <w:proofErr w:type="spellEnd"/>
+      <w:r>
+        <w:t xml:space="preserve"> known as jASN1)</w:t>
+      </w:r>
+    </w:p>
+    <w:p>
+      <w:pPr>
+        <w:spacing w:line="240" w:lineRule="auto"/>
+      </w:pPr>
+      <w:r>
+        <w:t>project:</w:t>
+      </w:r>
+    </w:p>
+    <w:p>
+      <w:pPr>
+        <w:spacing w:line="240" w:lineRule="auto"/>
+      </w:pPr>
+      <w:hyperlink r:id="rId23" w:history="1">
+        <w:r>
+          <w:rPr>
+            <w:rStyle w:val="Hyperlink"/>
+          </w:rPr>
+          <w:t>https://www.openmuc.org/de/asn1/</w:t>
+        </w:r>
+      </w:hyperlink>
+    </w:p>
+    <w:p>
+      <w:pPr>
+        <w:spacing w:line="240" w:lineRule="auto"/>
+      </w:pPr>
+      <w:hyperlink r:id="rId24" w:history="1">
+        <w:r>
+          <w:rPr>
+            <w:rStyle w:val="Hyperlink"/>
+          </w:rPr>
+          <w:t>https://www.beanit.com/asn1/</w:t>
+        </w:r>
+      </w:hyperlink>
+    </w:p>
+    <w:p>
+      <w:pPr>
+        <w:spacing w:line="240" w:lineRule="auto"/>
+      </w:pPr>
+      <w:r>
+        <w:t>Up to and including version 1.10, jASN1 was released under the</w:t>
+      </w:r>
+    </w:p>
+    <w:p>
+      <w:pPr>
+        <w:spacing w:line="240" w:lineRule="auto"/>
+      </w:pPr>
+      <w:r>
+        <w:t>Mozilla Public License (MPL), v2.0.</w:t>
+      </w:r>
+    </w:p>
+    <w:p>
+      <w:pPr>
+        <w:spacing w:line="240" w:lineRule="auto"/>
+      </w:pPr>
+      <w:r>
+        <w:t>Starting with version 1.11, ASN1bean is released under the Apache</w:t>
+      </w:r>
+    </w:p>
+    <w:p>
+      <w:pPr>
+        <w:spacing w:line="240" w:lineRule="auto"/>
+      </w:pPr>
+      <w:r>
+        <w:t>license, v2.0.</w:t>
+      </w:r>
+    </w:p>
+    <w:p>
+      <w:pPr>
+        <w:spacing w:line="240" w:lineRule="auto"/>
+      </w:pPr>
+      <w:hyperlink r:id="rId25" w:history="1">
+        <w:r>
+          <w:rPr>
+            <w:rStyle w:val="Hyperlink"/>
+          </w:rPr>
+          <w:t>https://github.com/beanit/asn1bean/blob/master/LICENSE.txt</w:t>
+        </w:r>
+      </w:hyperlink>
     </w:p>
     <w:sectPr>
       <w:pgSz w:w="11907" w:h="16840" w:code="9"/>
@@ -3678,7 +4218,7 @@
 </file>
 
 <file path=word/endnotes.xml><?xml version="1.0" encoding="utf-8"?>
-<w:endnotes xmlns:wpc="http://schemas.microsoft.com/office/word/2010/wordprocessingCanvas" xmlns:cx="http://schemas.microsoft.com/office/drawing/2014/chartex" xmlns:cx1="http://schemas.microsoft.com/office/drawing/2015/9/8/chartex" xmlns:mc="http://schemas.openxmlformats.org/markup-compatibility/2006" xmlns:o="urn:schemas-microsoft-com:office:office" xmlns:r="http://schemas.openxmlformats.org/officeDocument/2006/relationships" xmlns:m="http://schemas.openxmlformats.org/officeDocument/2006/math" xmlns:v="urn:schemas-microsoft-com:vml" xmlns:wp14="http://schemas.microsoft.com/office/word/2010/wordprocessingDrawing" xmlns:wp="http://schemas.openxmlformats.org/drawingml/2006/wordprocessingDrawing" xmlns:w10="urn:schemas-microsoft-com:office:word" xmlns:w="http://schemas.openxmlformats.org/wordprocessingml/2006/main" xmlns:w14="http://schemas.microsoft.com/office/word/2010/wordml" xmlns:w15="http://schemas.microsoft.com/office/word/2012/wordml" xmlns:w16se="http://schemas.microsoft.com/office/word/2015/wordml/symex" xmlns:wpg="http://schemas.microsoft.com/office/word/2010/wordprocessingGroup" xmlns:wpi="http://schemas.microsoft.com/office/word/2010/wordprocessingInk" xmlns:wne="http://schemas.microsoft.com/office/word/2006/wordml" xmlns:wps="http://schemas.microsoft.com/office/word/2010/wordprocessingShape" mc:Ignorable="w14 w15 w16se wp14">
+<w:endnotes xmlns:wpc="http://schemas.microsoft.com/office/word/2010/wordprocessingCanvas" xmlns:cx="http://schemas.microsoft.com/office/drawing/2014/chartex" xmlns:cx1="http://schemas.microsoft.com/office/drawing/2015/9/8/chartex" xmlns:cx2="http://schemas.microsoft.com/office/drawing/2015/10/21/chartex" xmlns:cx3="http://schemas.microsoft.com/office/drawing/2016/5/9/chartex" xmlns:cx4="http://schemas.microsoft.com/office/drawing/2016/5/10/chartex" xmlns:cx5="http://schemas.microsoft.com/office/drawing/2016/5/11/chartex" xmlns:cx6="http://schemas.microsoft.com/office/drawing/2016/5/12/chartex" xmlns:cx7="http://schemas.microsoft.com/office/drawing/2016/5/13/chartex" xmlns:cx8="http://schemas.microsoft.com/office/drawing/2016/5/14/chartex" xmlns:mc="http://schemas.openxmlformats.org/markup-compatibility/2006" xmlns:aink="http://schemas.microsoft.com/office/drawing/2016/ink" xmlns:am3d="http://schemas.microsoft.com/office/drawing/2017/model3d" xmlns:o="urn:schemas-microsoft-com:office:office" xmlns:r="http://schemas.openxmlformats.org/officeDocument/2006/relationships" xmlns:m="http://schemas.openxmlformats.org/officeDocument/2006/math" xmlns:v="urn:schemas-microsoft-com:vml" xmlns:wp14="http://schemas.microsoft.com/office/word/2010/wordprocessingDrawing" xmlns:wp="http://schemas.openxmlformats.org/drawingml/2006/wordprocessingDrawing" xmlns:w10="urn:schemas-microsoft-com:office:word" xmlns:w="http://schemas.openxmlformats.org/wordprocessingml/2006/main" xmlns:w14="http://schemas.microsoft.com/office/word/2010/wordml" xmlns:w15="http://schemas.microsoft.com/office/word/2012/wordml" xmlns:w16cex="http://schemas.microsoft.com/office/word/2018/wordml/cex" xmlns:w16cid="http://schemas.microsoft.com/office/word/2016/wordml/cid" xmlns:w16="http://schemas.microsoft.com/office/word/2018/wordml" xmlns:w16se="http://schemas.microsoft.com/office/word/2015/wordml/symex" xmlns:wpg="http://schemas.microsoft.com/office/word/2010/wordprocessingGroup" xmlns:wpi="http://schemas.microsoft.com/office/word/2010/wordprocessingInk" xmlns:wne="http://schemas.microsoft.com/office/word/2006/wordml" xmlns:wps="http://schemas.microsoft.com/office/word/2010/wordprocessingShape" mc:Ignorable="w14 w15 w16se w16cid w16 w16cex wp14">
   <w:endnote w:type="separator" w:id="-1">
     <w:p>
       <w:r>
@@ -3707,7 +4247,7 @@
 </file>
 
 <file path=word/footer1.xml><?xml version="1.0" encoding="utf-8"?>
-<w:ftr xmlns:wpc="http://schemas.microsoft.com/office/word/2010/wordprocessingCanvas" xmlns:cx="http://schemas.microsoft.com/office/drawing/2014/chartex" xmlns:cx1="http://schemas.microsoft.com/office/drawing/2015/9/8/chartex" xmlns:mc="http://schemas.openxmlformats.org/markup-compatibility/2006" xmlns:o="urn:schemas-microsoft-com:office:office" xmlns:r="http://schemas.openxmlformats.org/officeDocument/2006/relationships" xmlns:m="http://schemas.openxmlformats.org/officeDocument/2006/math" xmlns:v="urn:schemas-microsoft-com:vml" xmlns:wp14="http://schemas.microsoft.com/office/word/2010/wordprocessingDrawing" xmlns:wp="http://schemas.openxmlformats.org/drawingml/2006/wordprocessingDrawing" xmlns:w10="urn:schemas-microsoft-com:office:word" xmlns:w="http://schemas.openxmlformats.org/wordprocessingml/2006/main" xmlns:w14="http://schemas.microsoft.com/office/word/2010/wordml" xmlns:w15="http://schemas.microsoft.com/office/word/2012/wordml" xmlns:w16se="http://schemas.microsoft.com/office/word/2015/wordml/symex" xmlns:wpg="http://schemas.microsoft.com/office/word/2010/wordprocessingGroup" xmlns:wpi="http://schemas.microsoft.com/office/word/2010/wordprocessingInk" xmlns:wne="http://schemas.microsoft.com/office/word/2006/wordml" xmlns:wps="http://schemas.microsoft.com/office/word/2010/wordprocessingShape" mc:Ignorable="w14 w15 w16se wp14">
+<w:ftr xmlns:wpc="http://schemas.microsoft.com/office/word/2010/wordprocessingCanvas" xmlns:cx="http://schemas.microsoft.com/office/drawing/2014/chartex" xmlns:cx1="http://schemas.microsoft.com/office/drawing/2015/9/8/chartex" xmlns:cx2="http://schemas.microsoft.com/office/drawing/2015/10/21/chartex" xmlns:cx3="http://schemas.microsoft.com/office/drawing/2016/5/9/chartex" xmlns:cx4="http://schemas.microsoft.com/office/drawing/2016/5/10/chartex" xmlns:cx5="http://schemas.microsoft.com/office/drawing/2016/5/11/chartex" xmlns:cx6="http://schemas.microsoft.com/office/drawing/2016/5/12/chartex" xmlns:cx7="http://schemas.microsoft.com/office/drawing/2016/5/13/chartex" xmlns:cx8="http://schemas.microsoft.com/office/drawing/2016/5/14/chartex" xmlns:mc="http://schemas.openxmlformats.org/markup-compatibility/2006" xmlns:aink="http://schemas.microsoft.com/office/drawing/2016/ink" xmlns:am3d="http://schemas.microsoft.com/office/drawing/2017/model3d" xmlns:o="urn:schemas-microsoft-com:office:office" xmlns:r="http://schemas.openxmlformats.org/officeDocument/2006/relationships" xmlns:m="http://schemas.openxmlformats.org/officeDocument/2006/math" xmlns:v="urn:schemas-microsoft-com:vml" xmlns:wp14="http://schemas.microsoft.com/office/word/2010/wordprocessingDrawing" xmlns:wp="http://schemas.openxmlformats.org/drawingml/2006/wordprocessingDrawing" xmlns:w10="urn:schemas-microsoft-com:office:word" xmlns:w="http://schemas.openxmlformats.org/wordprocessingml/2006/main" xmlns:w14="http://schemas.microsoft.com/office/word/2010/wordml" xmlns:w15="http://schemas.microsoft.com/office/word/2012/wordml" xmlns:w16cex="http://schemas.microsoft.com/office/word/2018/wordml/cex" xmlns:w16cid="http://schemas.microsoft.com/office/word/2016/wordml/cid" xmlns:w16="http://schemas.microsoft.com/office/word/2018/wordml" xmlns:w16se="http://schemas.microsoft.com/office/word/2015/wordml/symex" xmlns:wpg="http://schemas.microsoft.com/office/word/2010/wordprocessingGroup" xmlns:wpi="http://schemas.microsoft.com/office/word/2010/wordprocessingInk" xmlns:wne="http://schemas.microsoft.com/office/word/2006/wordml" xmlns:wps="http://schemas.microsoft.com/office/word/2010/wordprocessingShape" mc:Ignorable="w14 w15 w16se w16cid w16 w16cex wp14">
   <w:p>
     <w:pPr>
       <w:pStyle w:val="Footer"/>
@@ -3742,7 +4282,7 @@
 </file>
 
 <file path=word/footer2.xml><?xml version="1.0" encoding="utf-8"?>
-<w:ftr xmlns:wpc="http://schemas.microsoft.com/office/word/2010/wordprocessingCanvas" xmlns:cx="http://schemas.microsoft.com/office/drawing/2014/chartex" xmlns:cx1="http://schemas.microsoft.com/office/drawing/2015/9/8/chartex" xmlns:mc="http://schemas.openxmlformats.org/markup-compatibility/2006" xmlns:o="urn:schemas-microsoft-com:office:office" xmlns:r="http://schemas.openxmlformats.org/officeDocument/2006/relationships" xmlns:m="http://schemas.openxmlformats.org/officeDocument/2006/math" xmlns:v="urn:schemas-microsoft-com:vml" xmlns:wp14="http://schemas.microsoft.com/office/word/2010/wordprocessingDrawing" xmlns:wp="http://schemas.openxmlformats.org/drawingml/2006/wordprocessingDrawing" xmlns:w10="urn:schemas-microsoft-com:office:word" xmlns:w="http://schemas.openxmlformats.org/wordprocessingml/2006/main" xmlns:w14="http://schemas.microsoft.com/office/word/2010/wordml" xmlns:w15="http://schemas.microsoft.com/office/word/2012/wordml" xmlns:w16se="http://schemas.microsoft.com/office/word/2015/wordml/symex" xmlns:wpg="http://schemas.microsoft.com/office/word/2010/wordprocessingGroup" xmlns:wpi="http://schemas.microsoft.com/office/word/2010/wordprocessingInk" xmlns:wne="http://schemas.microsoft.com/office/word/2006/wordml" xmlns:wps="http://schemas.microsoft.com/office/word/2010/wordprocessingShape" mc:Ignorable="w14 w15 w16se wp14">
+<w:ftr xmlns:wpc="http://schemas.microsoft.com/office/word/2010/wordprocessingCanvas" xmlns:cx="http://schemas.microsoft.com/office/drawing/2014/chartex" xmlns:cx1="http://schemas.microsoft.com/office/drawing/2015/9/8/chartex" xmlns:cx2="http://schemas.microsoft.com/office/drawing/2015/10/21/chartex" xmlns:cx3="http://schemas.microsoft.com/office/drawing/2016/5/9/chartex" xmlns:cx4="http://schemas.microsoft.com/office/drawing/2016/5/10/chartex" xmlns:cx5="http://schemas.microsoft.com/office/drawing/2016/5/11/chartex" xmlns:cx6="http://schemas.microsoft.com/office/drawing/2016/5/12/chartex" xmlns:cx7="http://schemas.microsoft.com/office/drawing/2016/5/13/chartex" xmlns:cx8="http://schemas.microsoft.com/office/drawing/2016/5/14/chartex" xmlns:mc="http://schemas.openxmlformats.org/markup-compatibility/2006" xmlns:aink="http://schemas.microsoft.com/office/drawing/2016/ink" xmlns:am3d="http://schemas.microsoft.com/office/drawing/2017/model3d" xmlns:o="urn:schemas-microsoft-com:office:office" xmlns:r="http://schemas.openxmlformats.org/officeDocument/2006/relationships" xmlns:m="http://schemas.openxmlformats.org/officeDocument/2006/math" xmlns:v="urn:schemas-microsoft-com:vml" xmlns:wp14="http://schemas.microsoft.com/office/word/2010/wordprocessingDrawing" xmlns:wp="http://schemas.openxmlformats.org/drawingml/2006/wordprocessingDrawing" xmlns:w10="urn:schemas-microsoft-com:office:word" xmlns:w="http://schemas.openxmlformats.org/wordprocessingml/2006/main" xmlns:w14="http://schemas.microsoft.com/office/word/2010/wordml" xmlns:w15="http://schemas.microsoft.com/office/word/2012/wordml" xmlns:w16cex="http://schemas.microsoft.com/office/word/2018/wordml/cex" xmlns:w16cid="http://schemas.microsoft.com/office/word/2016/wordml/cid" xmlns:w16="http://schemas.microsoft.com/office/word/2018/wordml" xmlns:w16se="http://schemas.microsoft.com/office/word/2015/wordml/symex" xmlns:wpg="http://schemas.microsoft.com/office/word/2010/wordprocessingGroup" xmlns:wpi="http://schemas.microsoft.com/office/word/2010/wordprocessingInk" xmlns:wne="http://schemas.microsoft.com/office/word/2006/wordml" xmlns:wps="http://schemas.microsoft.com/office/word/2010/wordprocessingShape" mc:Ignorable="w14 w15 w16se w16cid w16 w16cex wp14">
   <w:p>
     <w:pPr>
       <w:pStyle w:val="Footer"/>
@@ -3850,7 +4390,6 @@
       <w:rPr>
         <w:sz w:val="16"/>
         <w:szCs w:val="16"/>
-        <w:lang w:val="fr-FR"/>
       </w:rPr>
     </w:pPr>
     <w:r>
@@ -3864,7 +4403,7 @@
       <w:rPr>
         <w:rStyle w:val="PageNumber"/>
         <w:szCs w:val="16"/>
-        <w:lang w:val="fr-FR"/>
+        <w:lang w:val="en-US"/>
       </w:rPr>
       <w:instrText xml:space="preserve"> DOCPROPERTY  Title  \* </w:instrText>
     </w:r>
@@ -3878,7 +4417,7 @@
       <w:rPr>
         <w:rStyle w:val="PageNumber"/>
         <w:szCs w:val="16"/>
-        <w:lang w:val="fr-FR"/>
+        <w:lang w:val="en-US"/>
       </w:rPr>
       <w:instrText xml:space="preserve"> </w:instrText>
     </w:r>
@@ -3893,7 +4432,7 @@
       <w:rPr>
         <w:rStyle w:val="PageNumber"/>
         <w:szCs w:val="16"/>
-        <w:lang w:val="fr-FR"/>
+        <w:lang w:val="en-US"/>
       </w:rPr>
       <w:t>Cross Support Transfer Service API - Software Release Note</w:t>
     </w:r>
@@ -3956,7 +4495,7 @@
 </file>
 
 <file path=word/footer3.xml><?xml version="1.0" encoding="utf-8"?>
-<w:ftr xmlns:wpc="http://schemas.microsoft.com/office/word/2010/wordprocessingCanvas" xmlns:cx="http://schemas.microsoft.com/office/drawing/2014/chartex" xmlns:cx1="http://schemas.microsoft.com/office/drawing/2015/9/8/chartex" xmlns:mc="http://schemas.openxmlformats.org/markup-compatibility/2006" xmlns:o="urn:schemas-microsoft-com:office:office" xmlns:r="http://schemas.openxmlformats.org/officeDocument/2006/relationships" xmlns:m="http://schemas.openxmlformats.org/officeDocument/2006/math" xmlns:v="urn:schemas-microsoft-com:vml" xmlns:wp14="http://schemas.microsoft.com/office/word/2010/wordprocessingDrawing" xmlns:wp="http://schemas.openxmlformats.org/drawingml/2006/wordprocessingDrawing" xmlns:w10="urn:schemas-microsoft-com:office:word" xmlns:w="http://schemas.openxmlformats.org/wordprocessingml/2006/main" xmlns:w14="http://schemas.microsoft.com/office/word/2010/wordml" xmlns:w15="http://schemas.microsoft.com/office/word/2012/wordml" xmlns:w16se="http://schemas.microsoft.com/office/word/2015/wordml/symex" xmlns:wpg="http://schemas.microsoft.com/office/word/2010/wordprocessingGroup" xmlns:wpi="http://schemas.microsoft.com/office/word/2010/wordprocessingInk" xmlns:wne="http://schemas.microsoft.com/office/word/2006/wordml" xmlns:wps="http://schemas.microsoft.com/office/word/2010/wordprocessingShape" mc:Ignorable="w14 w15 w16se wp14">
+<w:ftr xmlns:wpc="http://schemas.microsoft.com/office/word/2010/wordprocessingCanvas" xmlns:cx="http://schemas.microsoft.com/office/drawing/2014/chartex" xmlns:cx1="http://schemas.microsoft.com/office/drawing/2015/9/8/chartex" xmlns:cx2="http://schemas.microsoft.com/office/drawing/2015/10/21/chartex" xmlns:cx3="http://schemas.microsoft.com/office/drawing/2016/5/9/chartex" xmlns:cx4="http://schemas.microsoft.com/office/drawing/2016/5/10/chartex" xmlns:cx5="http://schemas.microsoft.com/office/drawing/2016/5/11/chartex" xmlns:cx6="http://schemas.microsoft.com/office/drawing/2016/5/12/chartex" xmlns:cx7="http://schemas.microsoft.com/office/drawing/2016/5/13/chartex" xmlns:cx8="http://schemas.microsoft.com/office/drawing/2016/5/14/chartex" xmlns:mc="http://schemas.openxmlformats.org/markup-compatibility/2006" xmlns:aink="http://schemas.microsoft.com/office/drawing/2016/ink" xmlns:am3d="http://schemas.microsoft.com/office/drawing/2017/model3d" xmlns:o="urn:schemas-microsoft-com:office:office" xmlns:r="http://schemas.openxmlformats.org/officeDocument/2006/relationships" xmlns:m="http://schemas.openxmlformats.org/officeDocument/2006/math" xmlns:v="urn:schemas-microsoft-com:vml" xmlns:wp14="http://schemas.microsoft.com/office/word/2010/wordprocessingDrawing" xmlns:wp="http://schemas.openxmlformats.org/drawingml/2006/wordprocessingDrawing" xmlns:w10="urn:schemas-microsoft-com:office:word" xmlns:w="http://schemas.openxmlformats.org/wordprocessingml/2006/main" xmlns:w14="http://schemas.microsoft.com/office/word/2010/wordml" xmlns:w15="http://schemas.microsoft.com/office/word/2012/wordml" xmlns:w16cex="http://schemas.microsoft.com/office/word/2018/wordml/cex" xmlns:w16cid="http://schemas.microsoft.com/office/word/2016/wordml/cid" xmlns:w16="http://schemas.microsoft.com/office/word/2018/wordml" xmlns:w16se="http://schemas.microsoft.com/office/word/2015/wordml/symex" xmlns:wpg="http://schemas.microsoft.com/office/word/2010/wordprocessingGroup" xmlns:wpi="http://schemas.microsoft.com/office/word/2010/wordprocessingInk" xmlns:wne="http://schemas.microsoft.com/office/word/2006/wordml" xmlns:wps="http://schemas.microsoft.com/office/word/2010/wordprocessingShape" mc:Ignorable="w14 w15 w16se w16cid w16 w16cex wp14">
   <w:tbl>
     <w:tblPr>
       <w:tblW w:w="0" w:type="auto"/>
@@ -4133,7 +4672,7 @@
             <w:fldChar w:fldCharType="separate"/>
           </w:r>
           <w:r>
-            <w:t>1</w:t>
+            <w:t>2</w:t>
           </w:r>
           <w:r>
             <w:fldChar w:fldCharType="end"/>
@@ -4200,7 +4739,7 @@
             <w:fldChar w:fldCharType="separate"/>
           </w:r>
           <w:r>
-            <w:t>17/05/2019</w:t>
+            <w:t>01/02/2022</w:t>
           </w:r>
           <w:r>
             <w:fldChar w:fldCharType="end"/>
@@ -4351,7 +4890,7 @@
 </file>
 
 <file path=word/footer4.xml><?xml version="1.0" encoding="utf-8"?>
-<w:ftr xmlns:wpc="http://schemas.microsoft.com/office/word/2010/wordprocessingCanvas" xmlns:cx="http://schemas.microsoft.com/office/drawing/2014/chartex" xmlns:cx1="http://schemas.microsoft.com/office/drawing/2015/9/8/chartex" xmlns:mc="http://schemas.openxmlformats.org/markup-compatibility/2006" xmlns:o="urn:schemas-microsoft-com:office:office" xmlns:r="http://schemas.openxmlformats.org/officeDocument/2006/relationships" xmlns:m="http://schemas.openxmlformats.org/officeDocument/2006/math" xmlns:v="urn:schemas-microsoft-com:vml" xmlns:wp14="http://schemas.microsoft.com/office/word/2010/wordprocessingDrawing" xmlns:wp="http://schemas.openxmlformats.org/drawingml/2006/wordprocessingDrawing" xmlns:w10="urn:schemas-microsoft-com:office:word" xmlns:w="http://schemas.openxmlformats.org/wordprocessingml/2006/main" xmlns:w14="http://schemas.microsoft.com/office/word/2010/wordml" xmlns:w15="http://schemas.microsoft.com/office/word/2012/wordml" xmlns:w16se="http://schemas.microsoft.com/office/word/2015/wordml/symex" xmlns:wpg="http://schemas.microsoft.com/office/word/2010/wordprocessingGroup" xmlns:wpi="http://schemas.microsoft.com/office/word/2010/wordprocessingInk" xmlns:wne="http://schemas.microsoft.com/office/word/2006/wordml" xmlns:wps="http://schemas.microsoft.com/office/word/2010/wordprocessingShape" mc:Ignorable="w14 w15 w16se wp14">
+<w:ftr xmlns:wpc="http://schemas.microsoft.com/office/word/2010/wordprocessingCanvas" xmlns:cx="http://schemas.microsoft.com/office/drawing/2014/chartex" xmlns:cx1="http://schemas.microsoft.com/office/drawing/2015/9/8/chartex" xmlns:cx2="http://schemas.microsoft.com/office/drawing/2015/10/21/chartex" xmlns:cx3="http://schemas.microsoft.com/office/drawing/2016/5/9/chartex" xmlns:cx4="http://schemas.microsoft.com/office/drawing/2016/5/10/chartex" xmlns:cx5="http://schemas.microsoft.com/office/drawing/2016/5/11/chartex" xmlns:cx6="http://schemas.microsoft.com/office/drawing/2016/5/12/chartex" xmlns:cx7="http://schemas.microsoft.com/office/drawing/2016/5/13/chartex" xmlns:cx8="http://schemas.microsoft.com/office/drawing/2016/5/14/chartex" xmlns:mc="http://schemas.openxmlformats.org/markup-compatibility/2006" xmlns:aink="http://schemas.microsoft.com/office/drawing/2016/ink" xmlns:am3d="http://schemas.microsoft.com/office/drawing/2017/model3d" xmlns:o="urn:schemas-microsoft-com:office:office" xmlns:r="http://schemas.openxmlformats.org/officeDocument/2006/relationships" xmlns:m="http://schemas.openxmlformats.org/officeDocument/2006/math" xmlns:v="urn:schemas-microsoft-com:vml" xmlns:wp14="http://schemas.microsoft.com/office/word/2010/wordprocessingDrawing" xmlns:wp="http://schemas.openxmlformats.org/drawingml/2006/wordprocessingDrawing" xmlns:w10="urn:schemas-microsoft-com:office:word" xmlns:w="http://schemas.openxmlformats.org/wordprocessingml/2006/main" xmlns:w14="http://schemas.microsoft.com/office/word/2010/wordml" xmlns:w15="http://schemas.microsoft.com/office/word/2012/wordml" xmlns:w16cex="http://schemas.microsoft.com/office/word/2018/wordml/cex" xmlns:w16cid="http://schemas.microsoft.com/office/word/2016/wordml/cid" xmlns:w16="http://schemas.microsoft.com/office/word/2018/wordml" xmlns:w16se="http://schemas.microsoft.com/office/word/2015/wordml/symex" xmlns:wpg="http://schemas.microsoft.com/office/word/2010/wordprocessingGroup" xmlns:wpi="http://schemas.microsoft.com/office/word/2010/wordprocessingInk" xmlns:wne="http://schemas.microsoft.com/office/word/2006/wordml" xmlns:wps="http://schemas.microsoft.com/office/word/2010/wordprocessingShape" mc:Ignorable="w14 w15 w16se w16cid w16 w16cex wp14">
   <w:p>
     <w:pPr>
       <w:pStyle w:val="Footer"/>
@@ -4399,7 +4938,6 @@
       <w:rPr>
         <w:sz w:val="16"/>
         <w:szCs w:val="16"/>
-        <w:lang w:val="fr-FR"/>
       </w:rPr>
     </w:pPr>
     <w:r>
@@ -4413,7 +4951,7 @@
       <w:rPr>
         <w:rStyle w:val="PageNumber"/>
         <w:szCs w:val="16"/>
-        <w:lang w:val="fr-FR"/>
+        <w:lang w:val="en-US"/>
       </w:rPr>
       <w:instrText xml:space="preserve"> DOCPROPERTY  Title  \* </w:instrText>
     </w:r>
@@ -4427,7 +4965,7 @@
       <w:rPr>
         <w:rStyle w:val="PageNumber"/>
         <w:szCs w:val="16"/>
-        <w:lang w:val="fr-FR"/>
+        <w:lang w:val="en-US"/>
       </w:rPr>
       <w:instrText xml:space="preserve"> </w:instrText>
     </w:r>
@@ -4442,7 +4980,7 @@
       <w:rPr>
         <w:rStyle w:val="PageNumber"/>
         <w:szCs w:val="16"/>
-        <w:lang w:val="fr-FR"/>
+        <w:lang w:val="en-US"/>
       </w:rPr>
       <w:t>Cross Support Transfer Service API - Software Release Note</w:t>
     </w:r>
@@ -4480,7 +5018,7 @@
       <w:fldChar w:fldCharType="separate"/>
     </w:r>
     <w:r>
-      <w:t>17/05/2019</w:t>
+      <w:t>01/02/2022</w:t>
     </w:r>
     <w:r>
       <w:fldChar w:fldCharType="end"/>
@@ -4565,7 +5103,7 @@
 </file>
 
 <file path=word/footnotes.xml><?xml version="1.0" encoding="utf-8"?>
-<w:footnotes xmlns:wpc="http://schemas.microsoft.com/office/word/2010/wordprocessingCanvas" xmlns:cx="http://schemas.microsoft.com/office/drawing/2014/chartex" xmlns:cx1="http://schemas.microsoft.com/office/drawing/2015/9/8/chartex" xmlns:mc="http://schemas.openxmlformats.org/markup-compatibility/2006" xmlns:o="urn:schemas-microsoft-com:office:office" xmlns:r="http://schemas.openxmlformats.org/officeDocument/2006/relationships" xmlns:m="http://schemas.openxmlformats.org/officeDocument/2006/math" xmlns:v="urn:schemas-microsoft-com:vml" xmlns:wp14="http://schemas.microsoft.com/office/word/2010/wordprocessingDrawing" xmlns:wp="http://schemas.openxmlformats.org/drawingml/2006/wordprocessingDrawing" xmlns:w10="urn:schemas-microsoft-com:office:word" xmlns:w="http://schemas.openxmlformats.org/wordprocessingml/2006/main" xmlns:w14="http://schemas.microsoft.com/office/word/2010/wordml" xmlns:w15="http://schemas.microsoft.com/office/word/2012/wordml" xmlns:w16se="http://schemas.microsoft.com/office/word/2015/wordml/symex" xmlns:wpg="http://schemas.microsoft.com/office/word/2010/wordprocessingGroup" xmlns:wpi="http://schemas.microsoft.com/office/word/2010/wordprocessingInk" xmlns:wne="http://schemas.microsoft.com/office/word/2006/wordml" xmlns:wps="http://schemas.microsoft.com/office/word/2010/wordprocessingShape" mc:Ignorable="w14 w15 w16se wp14">
+<w:footnotes xmlns:wpc="http://schemas.microsoft.com/office/word/2010/wordprocessingCanvas" xmlns:cx="http://schemas.microsoft.com/office/drawing/2014/chartex" xmlns:cx1="http://schemas.microsoft.com/office/drawing/2015/9/8/chartex" xmlns:cx2="http://schemas.microsoft.com/office/drawing/2015/10/21/chartex" xmlns:cx3="http://schemas.microsoft.com/office/drawing/2016/5/9/chartex" xmlns:cx4="http://schemas.microsoft.com/office/drawing/2016/5/10/chartex" xmlns:cx5="http://schemas.microsoft.com/office/drawing/2016/5/11/chartex" xmlns:cx6="http://schemas.microsoft.com/office/drawing/2016/5/12/chartex" xmlns:cx7="http://schemas.microsoft.com/office/drawing/2016/5/13/chartex" xmlns:cx8="http://schemas.microsoft.com/office/drawing/2016/5/14/chartex" xmlns:mc="http://schemas.openxmlformats.org/markup-compatibility/2006" xmlns:aink="http://schemas.microsoft.com/office/drawing/2016/ink" xmlns:am3d="http://schemas.microsoft.com/office/drawing/2017/model3d" xmlns:o="urn:schemas-microsoft-com:office:office" xmlns:r="http://schemas.openxmlformats.org/officeDocument/2006/relationships" xmlns:m="http://schemas.openxmlformats.org/officeDocument/2006/math" xmlns:v="urn:schemas-microsoft-com:vml" xmlns:wp14="http://schemas.microsoft.com/office/word/2010/wordprocessingDrawing" xmlns:wp="http://schemas.openxmlformats.org/drawingml/2006/wordprocessingDrawing" xmlns:w10="urn:schemas-microsoft-com:office:word" xmlns:w="http://schemas.openxmlformats.org/wordprocessingml/2006/main" xmlns:w14="http://schemas.microsoft.com/office/word/2010/wordml" xmlns:w15="http://schemas.microsoft.com/office/word/2012/wordml" xmlns:w16cex="http://schemas.microsoft.com/office/word/2018/wordml/cex" xmlns:w16cid="http://schemas.microsoft.com/office/word/2016/wordml/cid" xmlns:w16="http://schemas.microsoft.com/office/word/2018/wordml" xmlns:w16se="http://schemas.microsoft.com/office/word/2015/wordml/symex" xmlns:wpg="http://schemas.microsoft.com/office/word/2010/wordprocessingGroup" xmlns:wpi="http://schemas.microsoft.com/office/word/2010/wordprocessingInk" xmlns:wne="http://schemas.microsoft.com/office/word/2006/wordml" xmlns:wps="http://schemas.microsoft.com/office/word/2010/wordprocessingShape" mc:Ignorable="w14 w15 w16se w16cid w16 w16cex wp14">
   <w:footnote w:type="separator" w:id="-1">
     <w:p>
       <w:r>
@@ -4594,7 +5132,7 @@
 </file>
 
 <file path=word/header1.xml><?xml version="1.0" encoding="utf-8"?>
-<w:hdr xmlns:wpc="http://schemas.microsoft.com/office/word/2010/wordprocessingCanvas" xmlns:cx="http://schemas.microsoft.com/office/drawing/2014/chartex" xmlns:cx1="http://schemas.microsoft.com/office/drawing/2015/9/8/chartex" xmlns:mc="http://schemas.openxmlformats.org/markup-compatibility/2006" xmlns:o="urn:schemas-microsoft-com:office:office" xmlns:r="http://schemas.openxmlformats.org/officeDocument/2006/relationships" xmlns:m="http://schemas.openxmlformats.org/officeDocument/2006/math" xmlns:v="urn:schemas-microsoft-com:vml" xmlns:wp14="http://schemas.microsoft.com/office/word/2010/wordprocessingDrawing" xmlns:wp="http://schemas.openxmlformats.org/drawingml/2006/wordprocessingDrawing" xmlns:w10="urn:schemas-microsoft-com:office:word" xmlns:w="http://schemas.openxmlformats.org/wordprocessingml/2006/main" xmlns:w14="http://schemas.microsoft.com/office/word/2010/wordml" xmlns:w15="http://schemas.microsoft.com/office/word/2012/wordml" xmlns:w16se="http://schemas.microsoft.com/office/word/2015/wordml/symex" xmlns:wpg="http://schemas.microsoft.com/office/word/2010/wordprocessingGroup" xmlns:wpi="http://schemas.microsoft.com/office/word/2010/wordprocessingInk" xmlns:wne="http://schemas.microsoft.com/office/word/2006/wordml" xmlns:wps="http://schemas.microsoft.com/office/word/2010/wordprocessingShape" mc:Ignorable="w14 w15 w16se wp14">
+<w:hdr xmlns:wpc="http://schemas.microsoft.com/office/word/2010/wordprocessingCanvas" xmlns:cx="http://schemas.microsoft.com/office/drawing/2014/chartex" xmlns:cx1="http://schemas.microsoft.com/office/drawing/2015/9/8/chartex" xmlns:cx2="http://schemas.microsoft.com/office/drawing/2015/10/21/chartex" xmlns:cx3="http://schemas.microsoft.com/office/drawing/2016/5/9/chartex" xmlns:cx4="http://schemas.microsoft.com/office/drawing/2016/5/10/chartex" xmlns:cx5="http://schemas.microsoft.com/office/drawing/2016/5/11/chartex" xmlns:cx6="http://schemas.microsoft.com/office/drawing/2016/5/12/chartex" xmlns:cx7="http://schemas.microsoft.com/office/drawing/2016/5/13/chartex" xmlns:cx8="http://schemas.microsoft.com/office/drawing/2016/5/14/chartex" xmlns:mc="http://schemas.openxmlformats.org/markup-compatibility/2006" xmlns:aink="http://schemas.microsoft.com/office/drawing/2016/ink" xmlns:am3d="http://schemas.microsoft.com/office/drawing/2017/model3d" xmlns:o="urn:schemas-microsoft-com:office:office" xmlns:r="http://schemas.openxmlformats.org/officeDocument/2006/relationships" xmlns:m="http://schemas.openxmlformats.org/officeDocument/2006/math" xmlns:v="urn:schemas-microsoft-com:vml" xmlns:wp14="http://schemas.microsoft.com/office/word/2010/wordprocessingDrawing" xmlns:wp="http://schemas.openxmlformats.org/drawingml/2006/wordprocessingDrawing" xmlns:w10="urn:schemas-microsoft-com:office:word" xmlns:w="http://schemas.openxmlformats.org/wordprocessingml/2006/main" xmlns:w14="http://schemas.microsoft.com/office/word/2010/wordml" xmlns:w15="http://schemas.microsoft.com/office/word/2012/wordml" xmlns:w16cex="http://schemas.microsoft.com/office/word/2018/wordml/cex" xmlns:w16cid="http://schemas.microsoft.com/office/word/2016/wordml/cid" xmlns:w16="http://schemas.microsoft.com/office/word/2018/wordml" xmlns:w16se="http://schemas.microsoft.com/office/word/2015/wordml/symex" xmlns:wpg="http://schemas.microsoft.com/office/word/2010/wordprocessingGroup" xmlns:wpi="http://schemas.microsoft.com/office/word/2010/wordprocessingInk" xmlns:wne="http://schemas.microsoft.com/office/word/2006/wordml" xmlns:wps="http://schemas.microsoft.com/office/word/2010/wordprocessingShape" mc:Ignorable="w14 w15 w16se w16cid w16 w16cex wp14">
   <w:p>
     <w:pPr>
       <w:pStyle w:val="Classification"/>
@@ -4648,7 +5186,7 @@
 </file>
 
 <file path=word/header2.xml><?xml version="1.0" encoding="utf-8"?>
-<w:hdr xmlns:wpc="http://schemas.microsoft.com/office/word/2010/wordprocessingCanvas" xmlns:cx="http://schemas.microsoft.com/office/drawing/2014/chartex" xmlns:cx1="http://schemas.microsoft.com/office/drawing/2015/9/8/chartex" xmlns:mc="http://schemas.openxmlformats.org/markup-compatibility/2006" xmlns:o="urn:schemas-microsoft-com:office:office" xmlns:r="http://schemas.openxmlformats.org/officeDocument/2006/relationships" xmlns:m="http://schemas.openxmlformats.org/officeDocument/2006/math" xmlns:v="urn:schemas-microsoft-com:vml" xmlns:wp14="http://schemas.microsoft.com/office/word/2010/wordprocessingDrawing" xmlns:wp="http://schemas.openxmlformats.org/drawingml/2006/wordprocessingDrawing" xmlns:w10="urn:schemas-microsoft-com:office:word" xmlns:w="http://schemas.openxmlformats.org/wordprocessingml/2006/main" xmlns:w14="http://schemas.microsoft.com/office/word/2010/wordml" xmlns:w15="http://schemas.microsoft.com/office/word/2012/wordml" xmlns:w16se="http://schemas.microsoft.com/office/word/2015/wordml/symex" xmlns:wpg="http://schemas.microsoft.com/office/word/2010/wordprocessingGroup" xmlns:wpi="http://schemas.microsoft.com/office/word/2010/wordprocessingInk" xmlns:wne="http://schemas.microsoft.com/office/word/2006/wordml" xmlns:wps="http://schemas.microsoft.com/office/word/2010/wordprocessingShape" mc:Ignorable="w14 w15 w16se wp14">
+<w:hdr xmlns:wpc="http://schemas.microsoft.com/office/word/2010/wordprocessingCanvas" xmlns:cx="http://schemas.microsoft.com/office/drawing/2014/chartex" xmlns:cx1="http://schemas.microsoft.com/office/drawing/2015/9/8/chartex" xmlns:cx2="http://schemas.microsoft.com/office/drawing/2015/10/21/chartex" xmlns:cx3="http://schemas.microsoft.com/office/drawing/2016/5/9/chartex" xmlns:cx4="http://schemas.microsoft.com/office/drawing/2016/5/10/chartex" xmlns:cx5="http://schemas.microsoft.com/office/drawing/2016/5/11/chartex" xmlns:cx6="http://schemas.microsoft.com/office/drawing/2016/5/12/chartex" xmlns:cx7="http://schemas.microsoft.com/office/drawing/2016/5/13/chartex" xmlns:cx8="http://schemas.microsoft.com/office/drawing/2016/5/14/chartex" xmlns:mc="http://schemas.openxmlformats.org/markup-compatibility/2006" xmlns:aink="http://schemas.microsoft.com/office/drawing/2016/ink" xmlns:am3d="http://schemas.microsoft.com/office/drawing/2017/model3d" xmlns:o="urn:schemas-microsoft-com:office:office" xmlns:r="http://schemas.openxmlformats.org/officeDocument/2006/relationships" xmlns:m="http://schemas.openxmlformats.org/officeDocument/2006/math" xmlns:v="urn:schemas-microsoft-com:vml" xmlns:wp14="http://schemas.microsoft.com/office/word/2010/wordprocessingDrawing" xmlns:wp="http://schemas.openxmlformats.org/drawingml/2006/wordprocessingDrawing" xmlns:w10="urn:schemas-microsoft-com:office:word" xmlns:w="http://schemas.openxmlformats.org/wordprocessingml/2006/main" xmlns:w14="http://schemas.microsoft.com/office/word/2010/wordml" xmlns:w15="http://schemas.microsoft.com/office/word/2012/wordml" xmlns:w16cex="http://schemas.microsoft.com/office/word/2018/wordml/cex" xmlns:w16cid="http://schemas.microsoft.com/office/word/2016/wordml/cid" xmlns:w16="http://schemas.microsoft.com/office/word/2018/wordml" xmlns:w16se="http://schemas.microsoft.com/office/word/2015/wordml/symex" xmlns:wpg="http://schemas.microsoft.com/office/word/2010/wordprocessingGroup" xmlns:wpi="http://schemas.microsoft.com/office/word/2010/wordprocessingInk" xmlns:wne="http://schemas.microsoft.com/office/word/2006/wordml" xmlns:wps="http://schemas.microsoft.com/office/word/2010/wordprocessingShape" mc:Ignorable="w14 w15 w16se w16cid w16 w16cex wp14">
   <w:p>
     <w:pPr>
       <w:pStyle w:val="Classification"/>
@@ -4839,7 +5377,7 @@
 </file>
 
 <file path=word/header3.xml><?xml version="1.0" encoding="utf-8"?>
-<w:hdr xmlns:wpc="http://schemas.microsoft.com/office/word/2010/wordprocessingCanvas" xmlns:cx="http://schemas.microsoft.com/office/drawing/2014/chartex" xmlns:cx1="http://schemas.microsoft.com/office/drawing/2015/9/8/chartex" xmlns:mc="http://schemas.openxmlformats.org/markup-compatibility/2006" xmlns:o="urn:schemas-microsoft-com:office:office" xmlns:r="http://schemas.openxmlformats.org/officeDocument/2006/relationships" xmlns:m="http://schemas.openxmlformats.org/officeDocument/2006/math" xmlns:v="urn:schemas-microsoft-com:vml" xmlns:wp14="http://schemas.microsoft.com/office/word/2010/wordprocessingDrawing" xmlns:wp="http://schemas.openxmlformats.org/drawingml/2006/wordprocessingDrawing" xmlns:w10="urn:schemas-microsoft-com:office:word" xmlns:w="http://schemas.openxmlformats.org/wordprocessingml/2006/main" xmlns:w14="http://schemas.microsoft.com/office/word/2010/wordml" xmlns:w15="http://schemas.microsoft.com/office/word/2012/wordml" xmlns:w16se="http://schemas.microsoft.com/office/word/2015/wordml/symex" xmlns:wpg="http://schemas.microsoft.com/office/word/2010/wordprocessingGroup" xmlns:wpi="http://schemas.microsoft.com/office/word/2010/wordprocessingInk" xmlns:wne="http://schemas.microsoft.com/office/word/2006/wordml" xmlns:wps="http://schemas.microsoft.com/office/word/2010/wordprocessingShape" mc:Ignorable="w14 w15 w16se wp14">
+<w:hdr xmlns:wpc="http://schemas.microsoft.com/office/word/2010/wordprocessingCanvas" xmlns:cx="http://schemas.microsoft.com/office/drawing/2014/chartex" xmlns:cx1="http://schemas.microsoft.com/office/drawing/2015/9/8/chartex" xmlns:cx2="http://schemas.microsoft.com/office/drawing/2015/10/21/chartex" xmlns:cx3="http://schemas.microsoft.com/office/drawing/2016/5/9/chartex" xmlns:cx4="http://schemas.microsoft.com/office/drawing/2016/5/10/chartex" xmlns:cx5="http://schemas.microsoft.com/office/drawing/2016/5/11/chartex" xmlns:cx6="http://schemas.microsoft.com/office/drawing/2016/5/12/chartex" xmlns:cx7="http://schemas.microsoft.com/office/drawing/2016/5/13/chartex" xmlns:cx8="http://schemas.microsoft.com/office/drawing/2016/5/14/chartex" xmlns:mc="http://schemas.openxmlformats.org/markup-compatibility/2006" xmlns:aink="http://schemas.microsoft.com/office/drawing/2016/ink" xmlns:am3d="http://schemas.microsoft.com/office/drawing/2017/model3d" xmlns:o="urn:schemas-microsoft-com:office:office" xmlns:r="http://schemas.openxmlformats.org/officeDocument/2006/relationships" xmlns:m="http://schemas.openxmlformats.org/officeDocument/2006/math" xmlns:v="urn:schemas-microsoft-com:vml" xmlns:wp14="http://schemas.microsoft.com/office/word/2010/wordprocessingDrawing" xmlns:wp="http://schemas.openxmlformats.org/drawingml/2006/wordprocessingDrawing" xmlns:w10="urn:schemas-microsoft-com:office:word" xmlns:w="http://schemas.openxmlformats.org/wordprocessingml/2006/main" xmlns:w14="http://schemas.microsoft.com/office/word/2010/wordml" xmlns:w15="http://schemas.microsoft.com/office/word/2012/wordml" xmlns:w16cex="http://schemas.microsoft.com/office/word/2018/wordml/cex" xmlns:w16cid="http://schemas.microsoft.com/office/word/2016/wordml/cid" xmlns:w16="http://schemas.microsoft.com/office/word/2018/wordml" xmlns:w16se="http://schemas.microsoft.com/office/word/2015/wordml/symex" xmlns:wpg="http://schemas.microsoft.com/office/word/2010/wordprocessingGroup" xmlns:wpi="http://schemas.microsoft.com/office/word/2010/wordprocessingInk" xmlns:wne="http://schemas.microsoft.com/office/word/2006/wordml" xmlns:wps="http://schemas.microsoft.com/office/word/2010/wordprocessingShape" mc:Ignorable="w14 w15 w16se w16cid w16 w16cex wp14">
   <w:p>
     <w:pPr>
       <w:pStyle w:val="Classification"/>
@@ -5027,7 +5565,7 @@
 </file>
 
 <file path=word/header4.xml><?xml version="1.0" encoding="utf-8"?>
-<w:hdr xmlns:wpc="http://schemas.microsoft.com/office/word/2010/wordprocessingCanvas" xmlns:cx="http://schemas.microsoft.com/office/drawing/2014/chartex" xmlns:cx1="http://schemas.microsoft.com/office/drawing/2015/9/8/chartex" xmlns:mc="http://schemas.openxmlformats.org/markup-compatibility/2006" xmlns:o="urn:schemas-microsoft-com:office:office" xmlns:r="http://schemas.openxmlformats.org/officeDocument/2006/relationships" xmlns:m="http://schemas.openxmlformats.org/officeDocument/2006/math" xmlns:v="urn:schemas-microsoft-com:vml" xmlns:wp14="http://schemas.microsoft.com/office/word/2010/wordprocessingDrawing" xmlns:wp="http://schemas.openxmlformats.org/drawingml/2006/wordprocessingDrawing" xmlns:w10="urn:schemas-microsoft-com:office:word" xmlns:w="http://schemas.openxmlformats.org/wordprocessingml/2006/main" xmlns:w14="http://schemas.microsoft.com/office/word/2010/wordml" xmlns:w15="http://schemas.microsoft.com/office/word/2012/wordml" xmlns:w16se="http://schemas.microsoft.com/office/word/2015/wordml/symex" xmlns:wpg="http://schemas.microsoft.com/office/word/2010/wordprocessingGroup" xmlns:wpi="http://schemas.microsoft.com/office/word/2010/wordprocessingInk" xmlns:wne="http://schemas.microsoft.com/office/word/2006/wordml" xmlns:wps="http://schemas.microsoft.com/office/word/2010/wordprocessingShape" mc:Ignorable="w14 w15 w16se wp14">
+<w:hdr xmlns:wpc="http://schemas.microsoft.com/office/word/2010/wordprocessingCanvas" xmlns:cx="http://schemas.microsoft.com/office/drawing/2014/chartex" xmlns:cx1="http://schemas.microsoft.com/office/drawing/2015/9/8/chartex" xmlns:cx2="http://schemas.microsoft.com/office/drawing/2015/10/21/chartex" xmlns:cx3="http://schemas.microsoft.com/office/drawing/2016/5/9/chartex" xmlns:cx4="http://schemas.microsoft.com/office/drawing/2016/5/10/chartex" xmlns:cx5="http://schemas.microsoft.com/office/drawing/2016/5/11/chartex" xmlns:cx6="http://schemas.microsoft.com/office/drawing/2016/5/12/chartex" xmlns:cx7="http://schemas.microsoft.com/office/drawing/2016/5/13/chartex" xmlns:cx8="http://schemas.microsoft.com/office/drawing/2016/5/14/chartex" xmlns:mc="http://schemas.openxmlformats.org/markup-compatibility/2006" xmlns:aink="http://schemas.microsoft.com/office/drawing/2016/ink" xmlns:am3d="http://schemas.microsoft.com/office/drawing/2017/model3d" xmlns:o="urn:schemas-microsoft-com:office:office" xmlns:r="http://schemas.openxmlformats.org/officeDocument/2006/relationships" xmlns:m="http://schemas.openxmlformats.org/officeDocument/2006/math" xmlns:v="urn:schemas-microsoft-com:vml" xmlns:wp14="http://schemas.microsoft.com/office/word/2010/wordprocessingDrawing" xmlns:wp="http://schemas.openxmlformats.org/drawingml/2006/wordprocessingDrawing" xmlns:w10="urn:schemas-microsoft-com:office:word" xmlns:w="http://schemas.openxmlformats.org/wordprocessingml/2006/main" xmlns:w14="http://schemas.microsoft.com/office/word/2010/wordml" xmlns:w15="http://schemas.microsoft.com/office/word/2012/wordml" xmlns:w16cex="http://schemas.microsoft.com/office/word/2018/wordml/cex" xmlns:w16cid="http://schemas.microsoft.com/office/word/2016/wordml/cid" xmlns:w16="http://schemas.microsoft.com/office/word/2018/wordml" xmlns:w16se="http://schemas.microsoft.com/office/word/2015/wordml/symex" xmlns:wpg="http://schemas.microsoft.com/office/word/2010/wordprocessingGroup" xmlns:wpi="http://schemas.microsoft.com/office/word/2010/wordprocessingInk" xmlns:wne="http://schemas.microsoft.com/office/word/2006/wordml" xmlns:wps="http://schemas.microsoft.com/office/word/2010/wordprocessingShape" mc:Ignorable="w14 w15 w16se w16cid w16 w16cex wp14">
   <w:p>
     <w:pPr>
       <w:pStyle w:val="Classification"/>
@@ -5238,7 +5776,7 @@
 </file>
 
 <file path=word/numbering.xml><?xml version="1.0" encoding="utf-8"?>
-<w:numbering xmlns:wpc="http://schemas.microsoft.com/office/word/2010/wordprocessingCanvas" xmlns:cx="http://schemas.microsoft.com/office/drawing/2014/chartex" xmlns:cx1="http://schemas.microsoft.com/office/drawing/2015/9/8/chartex" xmlns:mc="http://schemas.openxmlformats.org/markup-compatibility/2006" xmlns:o="urn:schemas-microsoft-com:office:office" xmlns:r="http://schemas.openxmlformats.org/officeDocument/2006/relationships" xmlns:m="http://schemas.openxmlformats.org/officeDocument/2006/math" xmlns:v="urn:schemas-microsoft-com:vml" xmlns:wp14="http://schemas.microsoft.com/office/word/2010/wordprocessingDrawing" xmlns:wp="http://schemas.openxmlformats.org/drawingml/2006/wordprocessingDrawing" xmlns:w10="urn:schemas-microsoft-com:office:word" xmlns:w="http://schemas.openxmlformats.org/wordprocessingml/2006/main" xmlns:w14="http://schemas.microsoft.com/office/word/2010/wordml" xmlns:w15="http://schemas.microsoft.com/office/word/2012/wordml" xmlns:w16se="http://schemas.microsoft.com/office/word/2015/wordml/symex" xmlns:wpg="http://schemas.microsoft.com/office/word/2010/wordprocessingGroup" xmlns:wpi="http://schemas.microsoft.com/office/word/2010/wordprocessingInk" xmlns:wne="http://schemas.microsoft.com/office/word/2006/wordml" xmlns:wps="http://schemas.microsoft.com/office/word/2010/wordprocessingShape" mc:Ignorable="w14 w15 w16se wp14">
+<w:numbering xmlns:wpc="http://schemas.microsoft.com/office/word/2010/wordprocessingCanvas" xmlns:cx="http://schemas.microsoft.com/office/drawing/2014/chartex" xmlns:cx1="http://schemas.microsoft.com/office/drawing/2015/9/8/chartex" xmlns:cx2="http://schemas.microsoft.com/office/drawing/2015/10/21/chartex" xmlns:cx3="http://schemas.microsoft.com/office/drawing/2016/5/9/chartex" xmlns:cx4="http://schemas.microsoft.com/office/drawing/2016/5/10/chartex" xmlns:cx5="http://schemas.microsoft.com/office/drawing/2016/5/11/chartex" xmlns:cx6="http://schemas.microsoft.com/office/drawing/2016/5/12/chartex" xmlns:cx7="http://schemas.microsoft.com/office/drawing/2016/5/13/chartex" xmlns:cx8="http://schemas.microsoft.com/office/drawing/2016/5/14/chartex" xmlns:mc="http://schemas.openxmlformats.org/markup-compatibility/2006" xmlns:aink="http://schemas.microsoft.com/office/drawing/2016/ink" xmlns:am3d="http://schemas.microsoft.com/office/drawing/2017/model3d" xmlns:o="urn:schemas-microsoft-com:office:office" xmlns:r="http://schemas.openxmlformats.org/officeDocument/2006/relationships" xmlns:m="http://schemas.openxmlformats.org/officeDocument/2006/math" xmlns:v="urn:schemas-microsoft-com:vml" xmlns:wp14="http://schemas.microsoft.com/office/word/2010/wordprocessingDrawing" xmlns:wp="http://schemas.openxmlformats.org/drawingml/2006/wordprocessingDrawing" xmlns:w10="urn:schemas-microsoft-com:office:word" xmlns:w="http://schemas.openxmlformats.org/wordprocessingml/2006/main" xmlns:w14="http://schemas.microsoft.com/office/word/2010/wordml" xmlns:w15="http://schemas.microsoft.com/office/word/2012/wordml" xmlns:w16cex="http://schemas.microsoft.com/office/word/2018/wordml/cex" xmlns:w16cid="http://schemas.microsoft.com/office/word/2016/wordml/cid" xmlns:w16="http://schemas.microsoft.com/office/word/2018/wordml" xmlns:w16se="http://schemas.microsoft.com/office/word/2015/wordml/symex" xmlns:wpg="http://schemas.microsoft.com/office/word/2010/wordprocessingGroup" xmlns:wpi="http://schemas.microsoft.com/office/word/2010/wordprocessingInk" xmlns:wne="http://schemas.microsoft.com/office/word/2006/wordml" xmlns:wps="http://schemas.microsoft.com/office/word/2010/wordprocessingShape" mc:Ignorable="w14 w15 w16se w16cid w16 w16cex wp14">
   <w:abstractNum w:abstractNumId="0" w15:restartNumberingAfterBreak="0">
     <w:nsid w:val="FFFFFF7C"/>
     <w:multiLevelType w:val="singleLevel"/>
@@ -5980,7 +6518,7 @@
 </file>
 
 <file path=word/styles.xml><?xml version="1.0" encoding="utf-8"?>
-<w:styles xmlns:mc="http://schemas.openxmlformats.org/markup-compatibility/2006" xmlns:r="http://schemas.openxmlformats.org/officeDocument/2006/relationships" xmlns:w="http://schemas.openxmlformats.org/wordprocessingml/2006/main" xmlns:w14="http://schemas.microsoft.com/office/word/2010/wordml" xmlns:w15="http://schemas.microsoft.com/office/word/2012/wordml" xmlns:w16se="http://schemas.microsoft.com/office/word/2015/wordml/symex" mc:Ignorable="w14 w15 w16se">
+<w:styles xmlns:mc="http://schemas.openxmlformats.org/markup-compatibility/2006" xmlns:r="http://schemas.openxmlformats.org/officeDocument/2006/relationships" xmlns:w="http://schemas.openxmlformats.org/wordprocessingml/2006/main" xmlns:w14="http://schemas.microsoft.com/office/word/2010/wordml" xmlns:w15="http://schemas.microsoft.com/office/word/2012/wordml" xmlns:w16cex="http://schemas.microsoft.com/office/word/2018/wordml/cex" xmlns:w16cid="http://schemas.microsoft.com/office/word/2016/wordml/cid" xmlns:w16="http://schemas.microsoft.com/office/word/2018/wordml" xmlns:w16se="http://schemas.microsoft.com/office/word/2015/wordml/symex" mc:Ignorable="w14 w15 w16se w16cid w16 w16cex">
   <w:docDefaults>
     <w:rPrDefault>
       <w:rPr>
@@ -5996,7 +6534,7 @@
       </w:pPr>
     </w:pPrDefault>
   </w:docDefaults>
-  <w:latentStyles w:defLockedState="0" w:defUIPriority="0" w:defSemiHidden="0" w:defUnhideWhenUsed="0" w:defQFormat="0" w:count="371">
+  <w:latentStyles w:defLockedState="0" w:defUIPriority="0" w:defSemiHidden="0" w:defUnhideWhenUsed="0" w:defQFormat="0" w:count="376">
     <w:lsdException w:name="Normal" w:qFormat="1"/>
     <w:lsdException w:name="heading 1" w:uiPriority="4" w:qFormat="1"/>
     <w:lsdException w:name="heading 2" w:uiPriority="4" w:qFormat="1"/>
@@ -6099,7 +6637,6 @@
     <w:lsdException w:name="HTML Sample" w:semiHidden="1" w:unhideWhenUsed="1"/>
     <w:lsdException w:name="HTML Typewriter" w:semiHidden="1" w:unhideWhenUsed="1"/>
     <w:lsdException w:name="HTML Variable" w:semiHidden="1" w:unhideWhenUsed="1"/>
-    <w:lsdException w:name="Normal Table" w:semiHidden="1" w:unhideWhenUsed="1"/>
     <w:lsdException w:name="annotation subject" w:semiHidden="1" w:unhideWhenUsed="1"/>
     <w:lsdException w:name="No List" w:semiHidden="1" w:uiPriority="99" w:unhideWhenUsed="1"/>
     <w:lsdException w:name="Outline List 1" w:semiHidden="1" w:unhideWhenUsed="1"/>
@@ -6142,11 +6679,8 @@
     <w:lsdException w:name="Table Contemporary" w:semiHidden="1" w:unhideWhenUsed="1"/>
     <w:lsdException w:name="Table Elegant" w:semiHidden="1" w:unhideWhenUsed="1"/>
     <w:lsdException w:name="Table Professional" w:semiHidden="1" w:unhideWhenUsed="1"/>
-    <w:lsdException w:name="Table Subtle 1" w:semiHidden="1" w:unhideWhenUsed="1"/>
     <w:lsdException w:name="Table Subtle 2" w:semiHidden="1" w:unhideWhenUsed="1"/>
     <w:lsdException w:name="Table Web 1" w:semiHidden="1" w:unhideWhenUsed="1"/>
-    <w:lsdException w:name="Table Web 2" w:semiHidden="1" w:unhideWhenUsed="1"/>
-    <w:lsdException w:name="Table Web 3" w:semiHidden="1" w:unhideWhenUsed="1"/>
     <w:lsdException w:name="Balloon Text" w:semiHidden="1" w:unhideWhenUsed="1"/>
     <w:lsdException w:name="Table Theme" w:semiHidden="1" w:unhideWhenUsed="1"/>
     <w:lsdException w:name="Placeholder Text" w:semiHidden="1" w:uiPriority="99"/>
@@ -6364,6 +6898,11 @@
     <w:lsdException w:name="List Table 5 Dark Accent 6" w:uiPriority="50"/>
     <w:lsdException w:name="List Table 6 Colorful Accent 6" w:uiPriority="51"/>
     <w:lsdException w:name="List Table 7 Colorful Accent 6" w:uiPriority="52"/>
+    <w:lsdException w:name="Mention" w:semiHidden="1" w:uiPriority="99" w:unhideWhenUsed="1"/>
+    <w:lsdException w:name="Smart Hyperlink" w:semiHidden="1" w:uiPriority="99" w:unhideWhenUsed="1"/>
+    <w:lsdException w:name="Hashtag" w:semiHidden="1" w:uiPriority="99" w:unhideWhenUsed="1"/>
+    <w:lsdException w:name="Unresolved Mention" w:semiHidden="1" w:uiPriority="99" w:unhideWhenUsed="1"/>
+    <w:lsdException w:name="Smart Link" w:semiHidden="1" w:uiPriority="99" w:unhideWhenUsed="1"/>
   </w:latentStyles>
   <w:style w:type="paragraph" w:default="1" w:styleId="Normal">
     <w:name w:val="Normal"/>
@@ -7611,10 +8150,10 @@
       <w:lang w:val="en-GB"/>
     </w:rPr>
   </w:style>
-  <w:style w:type="paragraph" w:styleId="E-mailSignature">
+  <w:style w:type="paragraph" w:styleId="EmailSignature">
     <w:name w:val="E-mail Signature"/>
     <w:basedOn w:val="Normal"/>
-    <w:link w:val="E-mailSignatureChar"/>
+    <w:link w:val="EmailSignatureChar"/>
     <w:semiHidden/>
     <w:unhideWhenUsed/>
     <w:rsid w:val="00C17126"/>
@@ -7622,10 +8161,10 @@
       <w:spacing w:line="240" w:lineRule="auto"/>
     </w:pPr>
   </w:style>
-  <w:style w:type="character" w:customStyle="1" w:styleId="E-mailSignatureChar">
-    <w:name w:val="E-mail Signature Char"/>
+  <w:style w:type="character" w:customStyle="1" w:styleId="EmailSignatureChar">
+    <w:name w:val="Email Signature Char"/>
     <w:basedOn w:val="DefaultParagraphFont"/>
-    <w:link w:val="E-mailSignature"/>
+    <w:link w:val="EmailSignature"/>
     <w:semiHidden/>
     <w:rsid w:val="00C17126"/>
     <w:rPr>
@@ -8967,6 +9506,18 @@
       <w:sz w:val="20"/>
       <w:szCs w:val="20"/>
       <w:lang w:val="en-GB"/>
+    </w:rPr>
+  </w:style>
+  <w:style w:type="character" w:styleId="UnresolvedMention">
+    <w:name w:val="Unresolved Mention"/>
+    <w:basedOn w:val="DefaultParagraphFont"/>
+    <w:uiPriority w:val="99"/>
+    <w:semiHidden/>
+    <w:unhideWhenUsed/>
+    <w:rsid w:val="00334200"/>
+    <w:rPr>
+      <w:color w:val="605E5C"/>
+      <w:shd w:val="clear" w:color="auto" w:fill="E1DFDD"/>
     </w:rPr>
   </w:style>
 </w:styles>
@@ -9299,15 +9850,6 @@
 </file>
 
 <file path=customXml/item2.xml><?xml version="1.0" encoding="utf-8"?>
-<?mso-contentType ?>
-<FormTemplates xmlns="http://schemas.microsoft.com/sharepoint/v3/contenttype/forms">
-  <Display>DocumentLibraryForm</Display>
-  <Edit>DocumentLibraryForm</Edit>
-  <New>DocumentLibraryForm</New>
-</FormTemplates>
-</file>
-
-<file path=customXml/item3.xml><?xml version="1.0" encoding="utf-8"?>
 <ct:contentTypeSchema xmlns:ct="http://schemas.microsoft.com/office/2006/metadata/contentType" xmlns:ma="http://schemas.microsoft.com/office/2006/metadata/properties/metaAttributes" ct:_="" ma:_="" ma:contentTypeName="Document" ma:contentTypeID="0x0101008995F947CC68284A92DD76895F95485E" ma:contentTypeVersion="" ma:contentTypeDescription="Create a new document." ma:contentTypeScope="" ma:versionID="d2f7bac1cc6cefe942785cfbb8bae163">
   <xsd:schema xmlns:xsd="http://www.w3.org/2001/XMLSchema" xmlns:xs="http://www.w3.org/2001/XMLSchema" xmlns:p="http://schemas.microsoft.com/office/2006/metadata/properties" xmlns:ns2="f2760952-b3bb-408f-ace6-eb1e07642b86" targetNamespace="http://schemas.microsoft.com/office/2006/metadata/properties" ma:root="true" ma:fieldsID="70e6d848e258403642b2016fccd44a87" ns2:_="">
     <xsd:import namespace="f2760952-b3bb-408f-ace6-eb1e07642b86"/>
@@ -9453,6 +9995,15 @@
 </ct:contentTypeSchema>
 </file>
 
+<file path=customXml/item3.xml><?xml version="1.0" encoding="utf-8"?>
+<?mso-contentType ?>
+<FormTemplates xmlns="http://schemas.microsoft.com/sharepoint/v3/contenttype/forms">
+  <Display>DocumentLibraryForm</Display>
+  <Edit>DocumentLibraryForm</Edit>
+  <New>DocumentLibraryForm</New>
+</FormTemplates>
+</file>
+
 <file path=customXml/item4.xml><?xml version="1.0" encoding="utf-8"?>
 <b:Sources xmlns:b="http://schemas.openxmlformats.org/officeDocument/2006/bibliography" xmlns="http://schemas.openxmlformats.org/officeDocument/2006/bibliography" SelectedStyle="\APASixthEditionOfficeOnline.xsl" StyleName="APA" Version="6"/>
 </file>
@@ -9460,28 +10011,13 @@
 <file path=customXml/itemProps1.xml><?xml version="1.0" encoding="utf-8"?>
 <ds:datastoreItem xmlns:ds="http://schemas.openxmlformats.org/officeDocument/2006/customXml" ds:itemID="{9B2AE087-EE4D-49E0-87E2-7CFDBD7DD948}">
   <ds:schemaRefs>
-    <ds:schemaRef ds:uri="http://schemas.openxmlformats.org/package/2006/metadata/core-properties"/>
-    <ds:schemaRef ds:uri="http://schemas.microsoft.com/office/2006/documentManagement/types"/>
+    <ds:schemaRef ds:uri="http://schemas.microsoft.com/office/2006/metadata/properties"/>
     <ds:schemaRef ds:uri="http://schemas.microsoft.com/office/infopath/2007/PartnerControls"/>
-    <ds:schemaRef ds:uri="http://purl.org/dc/elements/1.1/"/>
-    <ds:schemaRef ds:uri="http://schemas.microsoft.com/office/2006/metadata/properties"/>
-    <ds:schemaRef ds:uri="f2760952-b3bb-408f-ace6-eb1e07642b86"/>
-    <ds:schemaRef ds:uri="http://purl.org/dc/terms/"/>
-    <ds:schemaRef ds:uri="http://www.w3.org/XML/1998/namespace"/>
-    <ds:schemaRef ds:uri="http://purl.org/dc/dcmitype/"/>
   </ds:schemaRefs>
 </ds:datastoreItem>
 </file>
 
 <file path=customXml/itemProps2.xml><?xml version="1.0" encoding="utf-8"?>
-<ds:datastoreItem xmlns:ds="http://schemas.openxmlformats.org/officeDocument/2006/customXml" ds:itemID="{57A5485C-D728-42BC-8BCC-C0AB6A80F65B}">
-  <ds:schemaRefs>
-    <ds:schemaRef ds:uri="http://schemas.microsoft.com/sharepoint/v3/contenttype/forms"/>
-  </ds:schemaRefs>
-</ds:datastoreItem>
-</file>
-
-<file path=customXml/itemProps3.xml><?xml version="1.0" encoding="utf-8"?>
 <ds:datastoreItem xmlns:ds="http://schemas.openxmlformats.org/officeDocument/2006/customXml" ds:itemID="{6B4E42D8-6707-4BCB-B5E9-B4E0795FB4BB}">
   <ds:schemaRefs>
     <ds:schemaRef ds:uri="http://schemas.microsoft.com/office/2006/metadata/contentType"/>
@@ -9499,8 +10035,16 @@
 </ds:datastoreItem>
 </file>
 
+<file path=customXml/itemProps3.xml><?xml version="1.0" encoding="utf-8"?>
+<ds:datastoreItem xmlns:ds="http://schemas.openxmlformats.org/officeDocument/2006/customXml" ds:itemID="{57A5485C-D728-42BC-8BCC-C0AB6A80F65B}">
+  <ds:schemaRefs>
+    <ds:schemaRef ds:uri="http://schemas.microsoft.com/sharepoint/v3/contenttype/forms"/>
+  </ds:schemaRefs>
+</ds:datastoreItem>
+</file>
+
 <file path=customXml/itemProps4.xml><?xml version="1.0" encoding="utf-8"?>
-<ds:datastoreItem xmlns:ds="http://schemas.openxmlformats.org/officeDocument/2006/customXml" ds:itemID="{66565735-D74F-45D0-BA35-6D83DAB11842}">
+<ds:datastoreItem xmlns:ds="http://schemas.openxmlformats.org/officeDocument/2006/customXml" ds:itemID="{EC5C07EE-8552-ED4A-82BD-40024B3B79B5}">
   <ds:schemaRefs>
     <ds:schemaRef ds:uri="http://schemas.openxmlformats.org/officeDocument/2006/bibliography"/>
   </ds:schemaRefs>

</xml_diff>